<commit_message>
grabar todo lo que faltaba
</commit_message>
<xml_diff>
--- a/datos para consultar.docx
+++ b/datos para consultar.docx
@@ -24,6 +24,11 @@
     </w:p>
     <w:p/>
     <w:p>
+      <w:pPr>
+        <w:rPr>
+          <w:rStyle w:val="Hipervnculo"/>
+        </w:rPr>
+      </w:pPr>
       <w:hyperlink r:id="rId5" w:history="1">
         <w:r>
           <w:rPr>
@@ -33,15 +38,2617 @@
         </w:r>
       </w:hyperlink>
     </w:p>
+    <w:p>
+      <w:pPr>
+        <w:rPr>
+          <w:rStyle w:val="Hipervnculo"/>
+          <w:color w:val="auto"/>
+          <w:u w:val="none"/>
+        </w:rPr>
+      </w:pPr>
+    </w:p>
+    <w:p>
+      <w:pPr>
+        <w:rPr>
+          <w:rStyle w:val="Hipervnculo"/>
+          <w:color w:val="auto"/>
+          <w:u w:val="none"/>
+        </w:rPr>
+      </w:pPr>
+      <w:proofErr w:type="gramStart"/>
+      <w:r>
+        <w:rPr>
+          <w:rStyle w:val="Hipervnculo"/>
+          <w:color w:val="auto"/>
+          <w:u w:val="none"/>
+        </w:rPr>
+        <w:t>full</w:t>
+      </w:r>
+      <w:proofErr w:type="gramEnd"/>
+      <w:r>
+        <w:rPr>
+          <w:rStyle w:val="Hipervnculo"/>
+          <w:color w:val="auto"/>
+          <w:u w:val="none"/>
+        </w:rPr>
+        <w:t xml:space="preserve"> </w:t>
+      </w:r>
+      <w:proofErr w:type="spellStart"/>
+      <w:r>
+        <w:rPr>
+          <w:rStyle w:val="Hipervnculo"/>
+          <w:color w:val="auto"/>
+          <w:u w:val="none"/>
+        </w:rPr>
+        <w:t>responsive</w:t>
+      </w:r>
+      <w:proofErr w:type="spellEnd"/>
+    </w:p>
+    <w:p>
+      <w:pPr>
+        <w:rPr>
+          <w:rStyle w:val="Hipervnculo"/>
+          <w:color w:val="auto"/>
+          <w:u w:val="none"/>
+        </w:rPr>
+      </w:pPr>
+      <w:proofErr w:type="spellStart"/>
+      <w:proofErr w:type="gramStart"/>
+      <w:r>
+        <w:rPr>
+          <w:rStyle w:val="Hipervnculo"/>
+          <w:color w:val="auto"/>
+          <w:u w:val="none"/>
+        </w:rPr>
+        <w:t>the</w:t>
+      </w:r>
+      <w:proofErr w:type="spellEnd"/>
+      <w:proofErr w:type="gramEnd"/>
+      <w:r>
+        <w:rPr>
+          <w:rStyle w:val="Hipervnculo"/>
+          <w:color w:val="auto"/>
+          <w:u w:val="none"/>
+        </w:rPr>
+        <w:t xml:space="preserve"> </w:t>
+      </w:r>
+      <w:proofErr w:type="spellStart"/>
+      <w:r>
+        <w:rPr>
+          <w:rStyle w:val="Hipervnculo"/>
+          <w:color w:val="auto"/>
+          <w:u w:val="none"/>
+        </w:rPr>
+        <w:t>viewport</w:t>
+      </w:r>
+      <w:proofErr w:type="spellEnd"/>
+    </w:p>
+    <w:p>
+      <w:pPr>
+        <w:rPr>
+          <w:rStyle w:val="cssdelimitercolor"/>
+          <w:rFonts w:ascii="Consolas" w:hAnsi="Consolas"/>
+          <w:color w:val="000000"/>
+          <w:sz w:val="23"/>
+          <w:szCs w:val="23"/>
+          <w:shd w:val="clear" w:color="auto" w:fill="FFFFFF"/>
+        </w:rPr>
+      </w:pPr>
+      <w:r>
+        <w:rPr>
+          <w:rFonts w:ascii="Consolas" w:hAnsi="Consolas"/>
+          <w:color w:val="A52A2A"/>
+          <w:sz w:val="23"/>
+          <w:szCs w:val="23"/>
+          <w:shd w:val="clear" w:color="auto" w:fill="FFFFFF"/>
+        </w:rPr>
+        <w:t>* </w:t>
+      </w:r>
+      <w:r>
+        <w:rPr>
+          <w:rStyle w:val="cssdelimitercolor"/>
+          <w:rFonts w:ascii="Consolas" w:hAnsi="Consolas"/>
+          <w:color w:val="000000"/>
+          <w:sz w:val="23"/>
+          <w:szCs w:val="23"/>
+          <w:shd w:val="clear" w:color="auto" w:fill="FFFFFF"/>
+        </w:rPr>
+        <w:t>{</w:t>
+      </w:r>
+      <w:r>
+        <w:rPr>
+          <w:rFonts w:ascii="Consolas" w:hAnsi="Consolas"/>
+          <w:color w:val="FF0000"/>
+          <w:sz w:val="23"/>
+          <w:szCs w:val="23"/>
+          <w:shd w:val="clear" w:color="auto" w:fill="FFFFFF"/>
+        </w:rPr>
+        <w:br/>
+      </w:r>
+      <w:r>
+        <w:rPr>
+          <w:rStyle w:val="csspropertycolor"/>
+          <w:rFonts w:ascii="Consolas" w:hAnsi="Consolas"/>
+          <w:color w:val="FF0000"/>
+          <w:sz w:val="23"/>
+          <w:szCs w:val="23"/>
+          <w:shd w:val="clear" w:color="auto" w:fill="FFFFFF"/>
+        </w:rPr>
+        <w:t>  </w:t>
+      </w:r>
+      <w:proofErr w:type="gramStart"/>
+      <w:r>
+        <w:rPr>
+          <w:rStyle w:val="csspropertycolor"/>
+          <w:rFonts w:ascii="Consolas" w:hAnsi="Consolas"/>
+          <w:color w:val="FF0000"/>
+          <w:sz w:val="23"/>
+          <w:szCs w:val="23"/>
+          <w:shd w:val="clear" w:color="auto" w:fill="FFFFFF"/>
+        </w:rPr>
+        <w:t>box-</w:t>
+      </w:r>
+      <w:proofErr w:type="spellStart"/>
+      <w:r>
+        <w:rPr>
+          <w:rStyle w:val="csspropertycolor"/>
+          <w:rFonts w:ascii="Consolas" w:hAnsi="Consolas"/>
+          <w:color w:val="FF0000"/>
+          <w:sz w:val="23"/>
+          <w:szCs w:val="23"/>
+          <w:shd w:val="clear" w:color="auto" w:fill="FFFFFF"/>
+        </w:rPr>
+        <w:t>sizing</w:t>
+      </w:r>
+      <w:proofErr w:type="spellEnd"/>
+      <w:proofErr w:type="gramEnd"/>
+      <w:r>
+        <w:rPr>
+          <w:rStyle w:val="cssdelimitercolor"/>
+          <w:rFonts w:ascii="Consolas" w:hAnsi="Consolas"/>
+          <w:color w:val="000000"/>
+          <w:sz w:val="23"/>
+          <w:szCs w:val="23"/>
+          <w:shd w:val="clear" w:color="auto" w:fill="FFFFFF"/>
+        </w:rPr>
+        <w:t>:</w:t>
+      </w:r>
+      <w:r>
+        <w:rPr>
+          <w:rStyle w:val="csspropertyvaluecolor"/>
+          <w:rFonts w:ascii="Consolas" w:hAnsi="Consolas"/>
+          <w:color w:val="0000CD"/>
+          <w:sz w:val="23"/>
+          <w:szCs w:val="23"/>
+          <w:shd w:val="clear" w:color="auto" w:fill="FFFFFF"/>
+        </w:rPr>
+        <w:t> </w:t>
+      </w:r>
+      <w:proofErr w:type="spellStart"/>
+      <w:r>
+        <w:rPr>
+          <w:rStyle w:val="csspropertyvaluecolor"/>
+          <w:rFonts w:ascii="Consolas" w:hAnsi="Consolas"/>
+          <w:color w:val="0000CD"/>
+          <w:sz w:val="23"/>
+          <w:szCs w:val="23"/>
+          <w:shd w:val="clear" w:color="auto" w:fill="FFFFFF"/>
+        </w:rPr>
+        <w:t>border</w:t>
+      </w:r>
+      <w:proofErr w:type="spellEnd"/>
+      <w:r>
+        <w:rPr>
+          <w:rStyle w:val="csspropertyvaluecolor"/>
+          <w:rFonts w:ascii="Consolas" w:hAnsi="Consolas"/>
+          <w:color w:val="0000CD"/>
+          <w:sz w:val="23"/>
+          <w:szCs w:val="23"/>
+          <w:shd w:val="clear" w:color="auto" w:fill="FFFFFF"/>
+        </w:rPr>
+        <w:t>-box</w:t>
+      </w:r>
+      <w:r>
+        <w:rPr>
+          <w:rStyle w:val="cssdelimitercolor"/>
+          <w:rFonts w:ascii="Consolas" w:hAnsi="Consolas"/>
+          <w:color w:val="000000"/>
+          <w:sz w:val="23"/>
+          <w:szCs w:val="23"/>
+          <w:shd w:val="clear" w:color="auto" w:fill="FFFFFF"/>
+        </w:rPr>
+        <w:t>;</w:t>
+      </w:r>
+      <w:r>
+        <w:rPr>
+          <w:rFonts w:ascii="Consolas" w:hAnsi="Consolas"/>
+          <w:color w:val="FF0000"/>
+          <w:sz w:val="23"/>
+          <w:szCs w:val="23"/>
+          <w:shd w:val="clear" w:color="auto" w:fill="FFFFFF"/>
+        </w:rPr>
+        <w:br/>
+      </w:r>
+      <w:r>
+        <w:rPr>
+          <w:rStyle w:val="cssdelimitercolor"/>
+          <w:rFonts w:ascii="Consolas" w:hAnsi="Consolas"/>
+          <w:color w:val="000000"/>
+          <w:sz w:val="23"/>
+          <w:szCs w:val="23"/>
+          <w:shd w:val="clear" w:color="auto" w:fill="FFFFFF"/>
+        </w:rPr>
+        <w:t>}</w:t>
+      </w:r>
+    </w:p>
+    <w:p>
+      <w:pPr>
+        <w:rPr>
+          <w:rStyle w:val="cssdelimitercolor"/>
+          <w:rFonts w:ascii="Consolas" w:hAnsi="Consolas"/>
+          <w:color w:val="000000"/>
+          <w:sz w:val="23"/>
+          <w:szCs w:val="23"/>
+          <w:shd w:val="clear" w:color="auto" w:fill="FFFFFF"/>
+        </w:rPr>
+      </w:pPr>
+      <w:r>
+        <w:rPr>
+          <w:rStyle w:val="cssdelimitercolor"/>
+          <w:rFonts w:ascii="Consolas" w:hAnsi="Consolas"/>
+          <w:color w:val="000000"/>
+          <w:sz w:val="23"/>
+          <w:szCs w:val="23"/>
+          <w:shd w:val="clear" w:color="auto" w:fill="FFFFFF"/>
+        </w:rPr>
+        <w:t>Columnas</w:t>
+      </w:r>
+    </w:p>
+    <w:p>
+      <w:pPr>
+        <w:rPr>
+          <w:rStyle w:val="cssdelimitercolor"/>
+          <w:rFonts w:ascii="Consolas" w:hAnsi="Consolas"/>
+          <w:color w:val="000000"/>
+          <w:sz w:val="23"/>
+          <w:szCs w:val="23"/>
+          <w:shd w:val="clear" w:color="auto" w:fill="FFFFFF"/>
+        </w:rPr>
+      </w:pPr>
+      <w:r>
+        <w:rPr>
+          <w:rStyle w:val="cssdelimitercolor"/>
+          <w:rFonts w:ascii="Consolas" w:hAnsi="Consolas"/>
+          <w:color w:val="000000"/>
+          <w:sz w:val="23"/>
+          <w:szCs w:val="23"/>
+          <w:shd w:val="clear" w:color="auto" w:fill="FFFFFF"/>
+        </w:rPr>
+        <w:t xml:space="preserve">Para hacer 1 sitio </w:t>
+      </w:r>
+      <w:r>
+        <w:rPr>
+          <w:rStyle w:val="cssdelimitercolor"/>
+          <w:rFonts w:ascii="Consolas" w:hAnsi="Consolas"/>
+          <w:color w:val="000000"/>
+          <w:sz w:val="23"/>
+          <w:szCs w:val="23"/>
+          <w:shd w:val="clear" w:color="auto" w:fill="FFFFFF"/>
+        </w:rPr>
+        <w:t xml:space="preserve">full </w:t>
+      </w:r>
+      <w:proofErr w:type="spellStart"/>
+      <w:r>
+        <w:rPr>
+          <w:rStyle w:val="cssdelimitercolor"/>
+          <w:rFonts w:ascii="Consolas" w:hAnsi="Consolas"/>
+          <w:color w:val="000000"/>
+          <w:sz w:val="23"/>
+          <w:szCs w:val="23"/>
+          <w:shd w:val="clear" w:color="auto" w:fill="FFFFFF"/>
+        </w:rPr>
+        <w:t>responsiv</w:t>
+      </w:r>
+      <w:r>
+        <w:rPr>
+          <w:rStyle w:val="cssdelimitercolor"/>
+          <w:rFonts w:ascii="Consolas" w:hAnsi="Consolas"/>
+          <w:color w:val="000000"/>
+          <w:sz w:val="23"/>
+          <w:szCs w:val="23"/>
+          <w:shd w:val="clear" w:color="auto" w:fill="FFFFFF"/>
+        </w:rPr>
+        <w:t>e</w:t>
+      </w:r>
+      <w:proofErr w:type="spellEnd"/>
+      <w:r>
+        <w:rPr>
+          <w:rStyle w:val="cssdelimitercolor"/>
+          <w:rFonts w:ascii="Consolas" w:hAnsi="Consolas"/>
+          <w:color w:val="000000"/>
+          <w:sz w:val="23"/>
+          <w:szCs w:val="23"/>
+          <w:shd w:val="clear" w:color="auto" w:fill="FFFFFF"/>
+        </w:rPr>
+        <w:t xml:space="preserve"> se debe programar cada hoja de estilos para cada tamaño de pantalla //mucho trabajo</w:t>
+      </w:r>
+    </w:p>
+    <w:p>
+      <w:pPr>
+        <w:rPr>
+          <w:rStyle w:val="cssdelimitercolor"/>
+          <w:rFonts w:ascii="Consolas" w:hAnsi="Consolas"/>
+          <w:color w:val="000000"/>
+          <w:sz w:val="23"/>
+          <w:szCs w:val="23"/>
+          <w:shd w:val="clear" w:color="auto" w:fill="FFFFFF"/>
+        </w:rPr>
+      </w:pPr>
+      <w:proofErr w:type="spellStart"/>
+      <w:r>
+        <w:rPr>
+          <w:rStyle w:val="cssdelimitercolor"/>
+          <w:rFonts w:ascii="Consolas" w:hAnsi="Consolas"/>
+          <w:color w:val="000000"/>
+          <w:sz w:val="23"/>
+          <w:szCs w:val="23"/>
+          <w:shd w:val="clear" w:color="auto" w:fill="FFFFFF"/>
+        </w:rPr>
+        <w:t>Frameworks</w:t>
+      </w:r>
+      <w:proofErr w:type="spellEnd"/>
+      <w:r>
+        <w:rPr>
+          <w:rStyle w:val="cssdelimitercolor"/>
+          <w:rFonts w:ascii="Consolas" w:hAnsi="Consolas"/>
+          <w:color w:val="000000"/>
+          <w:sz w:val="23"/>
+          <w:szCs w:val="23"/>
+          <w:shd w:val="clear" w:color="auto" w:fill="FFFFFF"/>
+        </w:rPr>
+        <w:t>:</w:t>
+      </w:r>
+    </w:p>
+    <w:p>
+      <w:pPr>
+        <w:rPr>
+          <w:rStyle w:val="cssdelimitercolor"/>
+          <w:rFonts w:ascii="Consolas" w:hAnsi="Consolas"/>
+          <w:color w:val="000000"/>
+          <w:sz w:val="23"/>
+          <w:szCs w:val="23"/>
+          <w:shd w:val="clear" w:color="auto" w:fill="FFFFFF"/>
+        </w:rPr>
+      </w:pPr>
+      <w:r>
+        <w:rPr>
+          <w:rStyle w:val="cssdelimitercolor"/>
+          <w:rFonts w:ascii="Consolas" w:hAnsi="Consolas"/>
+          <w:color w:val="000000"/>
+          <w:sz w:val="23"/>
+          <w:szCs w:val="23"/>
+          <w:shd w:val="clear" w:color="auto" w:fill="FFFFFF"/>
+        </w:rPr>
+        <w:t xml:space="preserve">A </w:t>
+      </w:r>
+      <w:hyperlink r:id="rId6" w:history="1">
+        <w:r>
+          <w:rPr>
+            <w:rStyle w:val="Hipervnculo"/>
+            <w:rFonts w:ascii="Consolas" w:hAnsi="Consolas"/>
+            <w:sz w:val="23"/>
+            <w:szCs w:val="23"/>
+            <w:shd w:val="clear" w:color="auto" w:fill="FFFFFF"/>
+          </w:rPr>
+          <w:t>https://getbootstrap.com/</w:t>
+        </w:r>
+      </w:hyperlink>
+    </w:p>
+    <w:p>
+      <w:pPr>
+        <w:rPr>
+          <w:rStyle w:val="cssdelimitercolor"/>
+          <w:rFonts w:ascii="Consolas" w:hAnsi="Consolas"/>
+          <w:color w:val="000000"/>
+          <w:sz w:val="23"/>
+          <w:szCs w:val="23"/>
+          <w:shd w:val="clear" w:color="auto" w:fill="FFFFFF"/>
+        </w:rPr>
+      </w:pPr>
+      <w:r>
+        <w:rPr>
+          <w:rStyle w:val="cssdelimitercolor"/>
+          <w:rFonts w:ascii="Consolas" w:hAnsi="Consolas"/>
+          <w:color w:val="000000"/>
+          <w:sz w:val="23"/>
+          <w:szCs w:val="23"/>
+          <w:shd w:val="clear" w:color="auto" w:fill="FFFFFF"/>
+        </w:rPr>
+        <w:t xml:space="preserve">B </w:t>
+      </w:r>
+      <w:hyperlink r:id="rId7" w:history="1">
+        <w:r>
+          <w:rPr>
+            <w:rStyle w:val="Hipervnculo"/>
+            <w:rFonts w:ascii="Consolas" w:hAnsi="Consolas"/>
+            <w:sz w:val="23"/>
+            <w:szCs w:val="23"/>
+            <w:shd w:val="clear" w:color="auto" w:fill="FFFFFF"/>
+          </w:rPr>
+          <w:t>https://get.foundation/</w:t>
+        </w:r>
+      </w:hyperlink>
+    </w:p>
+    <w:p>
+      <w:pPr>
+        <w:rPr>
+          <w:rStyle w:val="cssdelimitercolor"/>
+          <w:rFonts w:ascii="Consolas" w:hAnsi="Consolas"/>
+          <w:color w:val="000000"/>
+          <w:sz w:val="23"/>
+          <w:szCs w:val="23"/>
+          <w:shd w:val="clear" w:color="auto" w:fill="FFFFFF"/>
+        </w:rPr>
+      </w:pPr>
+      <w:r>
+        <w:rPr>
+          <w:rStyle w:val="cssdelimitercolor"/>
+          <w:rFonts w:ascii="Consolas" w:hAnsi="Consolas"/>
+          <w:color w:val="000000"/>
+          <w:sz w:val="23"/>
+          <w:szCs w:val="23"/>
+          <w:shd w:val="clear" w:color="auto" w:fill="FFFFFF"/>
+        </w:rPr>
+        <w:t xml:space="preserve">C </w:t>
+      </w:r>
+      <w:hyperlink r:id="rId8" w:history="1">
+        <w:r>
+          <w:rPr>
+            <w:rStyle w:val="Hipervnculo"/>
+            <w:rFonts w:ascii="Consolas" w:hAnsi="Consolas"/>
+            <w:sz w:val="23"/>
+            <w:szCs w:val="23"/>
+            <w:shd w:val="clear" w:color="auto" w:fill="FFFFFF"/>
+          </w:rPr>
+          <w:t>https://tailwindcss.com/</w:t>
+        </w:r>
+      </w:hyperlink>
+    </w:p>
+    <w:p>
+      <w:pPr>
+        <w:rPr>
+          <w:rStyle w:val="cssdelimitercolor"/>
+          <w:rFonts w:ascii="Consolas" w:hAnsi="Consolas"/>
+          <w:color w:val="000000"/>
+          <w:sz w:val="23"/>
+          <w:szCs w:val="23"/>
+          <w:shd w:val="clear" w:color="auto" w:fill="FFFFFF"/>
+        </w:rPr>
+      </w:pPr>
+    </w:p>
+    <w:p>
+      <w:pPr>
+        <w:rPr>
+          <w:rStyle w:val="cssdelimitercolor"/>
+          <w:rFonts w:ascii="Consolas" w:hAnsi="Consolas"/>
+          <w:color w:val="000000"/>
+          <w:sz w:val="23"/>
+          <w:szCs w:val="23"/>
+          <w:shd w:val="clear" w:color="auto" w:fill="FFFFFF"/>
+        </w:rPr>
+      </w:pPr>
+      <w:r>
+        <w:rPr>
+          <w:rStyle w:val="cssdelimitercolor"/>
+          <w:rFonts w:ascii="Consolas" w:hAnsi="Consolas"/>
+          <w:color w:val="000000"/>
+          <w:sz w:val="23"/>
+          <w:szCs w:val="23"/>
+          <w:shd w:val="clear" w:color="auto" w:fill="FFFFFF"/>
+        </w:rPr>
+        <w:t>Hosting que usa profe del curso</w:t>
+      </w:r>
+    </w:p>
+    <w:p>
+      <w:pPr>
+        <w:rPr>
+          <w:rStyle w:val="cssdelimitercolor"/>
+          <w:rFonts w:ascii="Consolas" w:hAnsi="Consolas"/>
+          <w:color w:val="000000"/>
+          <w:sz w:val="23"/>
+          <w:szCs w:val="23"/>
+          <w:shd w:val="clear" w:color="auto" w:fill="FFFFFF"/>
+        </w:rPr>
+      </w:pPr>
+      <w:hyperlink r:id="rId9" w:history="1">
+        <w:r>
+          <w:rPr>
+            <w:rStyle w:val="Hipervnculo"/>
+            <w:rFonts w:ascii="Consolas" w:hAnsi="Consolas"/>
+            <w:sz w:val="23"/>
+            <w:szCs w:val="23"/>
+            <w:shd w:val="clear" w:color="auto" w:fill="FFFFFF"/>
+          </w:rPr>
+          <w:t>https://www.hostinger.com.ar</w:t>
+        </w:r>
+      </w:hyperlink>
+    </w:p>
+    <w:p>
+      <w:pPr>
+        <w:rPr>
+          <w:rStyle w:val="cssdelimitercolor"/>
+          <w:rFonts w:ascii="Consolas" w:hAnsi="Consolas"/>
+          <w:color w:val="000000"/>
+          <w:sz w:val="23"/>
+          <w:szCs w:val="23"/>
+          <w:shd w:val="clear" w:color="auto" w:fill="FFFFFF"/>
+        </w:rPr>
+      </w:pPr>
+      <w:proofErr w:type="gramStart"/>
+      <w:r>
+        <w:rPr>
+          <w:rStyle w:val="cssdelimitercolor"/>
+          <w:rFonts w:ascii="Consolas" w:hAnsi="Consolas"/>
+          <w:color w:val="000000"/>
+          <w:sz w:val="23"/>
+          <w:szCs w:val="23"/>
+          <w:shd w:val="clear" w:color="auto" w:fill="FFFFFF"/>
+        </w:rPr>
+        <w:t>otro</w:t>
+      </w:r>
+      <w:proofErr w:type="gramEnd"/>
+      <w:r>
+        <w:rPr>
+          <w:rStyle w:val="cssdelimitercolor"/>
+          <w:rFonts w:ascii="Consolas" w:hAnsi="Consolas"/>
+          <w:color w:val="000000"/>
+          <w:sz w:val="23"/>
+          <w:szCs w:val="23"/>
+          <w:shd w:val="clear" w:color="auto" w:fill="FFFFFF"/>
+        </w:rPr>
+        <w:t xml:space="preserve"> donweb.com</w:t>
+      </w:r>
+    </w:p>
+    <w:p>
+      <w:pPr>
+        <w:rPr>
+          <w:rStyle w:val="cssdelimitercolor"/>
+          <w:rFonts w:ascii="Consolas" w:hAnsi="Consolas"/>
+          <w:color w:val="000000"/>
+          <w:sz w:val="23"/>
+          <w:szCs w:val="23"/>
+          <w:shd w:val="clear" w:color="auto" w:fill="FFFFFF"/>
+        </w:rPr>
+      </w:pPr>
+      <w:proofErr w:type="gramStart"/>
+      <w:r>
+        <w:rPr>
+          <w:rStyle w:val="cssdelimitercolor"/>
+          <w:rFonts w:ascii="Consolas" w:hAnsi="Consolas"/>
+          <w:color w:val="000000"/>
+          <w:sz w:val="23"/>
+          <w:szCs w:val="23"/>
+          <w:shd w:val="clear" w:color="auto" w:fill="FFFFFF"/>
+        </w:rPr>
+        <w:t>comprar</w:t>
+      </w:r>
+      <w:proofErr w:type="gramEnd"/>
+      <w:r>
+        <w:rPr>
+          <w:rStyle w:val="cssdelimitercolor"/>
+          <w:rFonts w:ascii="Consolas" w:hAnsi="Consolas"/>
+          <w:color w:val="000000"/>
+          <w:sz w:val="23"/>
+          <w:szCs w:val="23"/>
+          <w:shd w:val="clear" w:color="auto" w:fill="FFFFFF"/>
+        </w:rPr>
+        <w:t xml:space="preserve"> nombres de dominio: existen diferentes portales donde se puede comprar como </w:t>
+      </w:r>
+      <w:proofErr w:type="spellStart"/>
+      <w:r>
+        <w:rPr>
+          <w:rStyle w:val="cssdelimitercolor"/>
+          <w:rFonts w:ascii="Consolas" w:hAnsi="Consolas"/>
+          <w:color w:val="000000"/>
+          <w:sz w:val="23"/>
+          <w:szCs w:val="23"/>
+          <w:shd w:val="clear" w:color="auto" w:fill="FFFFFF"/>
+        </w:rPr>
+        <w:t>ej</w:t>
+      </w:r>
+      <w:proofErr w:type="spellEnd"/>
+      <w:r>
+        <w:rPr>
+          <w:rStyle w:val="cssdelimitercolor"/>
+          <w:rFonts w:ascii="Consolas" w:hAnsi="Consolas"/>
+          <w:color w:val="000000"/>
+          <w:sz w:val="23"/>
+          <w:szCs w:val="23"/>
+          <w:shd w:val="clear" w:color="auto" w:fill="FFFFFF"/>
+        </w:rPr>
+        <w:t xml:space="preserve"> </w:t>
+      </w:r>
+      <w:proofErr w:type="spellStart"/>
+      <w:r>
+        <w:rPr>
+          <w:rStyle w:val="cssdelimitercolor"/>
+          <w:rFonts w:ascii="Consolas" w:hAnsi="Consolas"/>
+          <w:color w:val="000000"/>
+          <w:sz w:val="23"/>
+          <w:szCs w:val="23"/>
+          <w:shd w:val="clear" w:color="auto" w:fill="FFFFFF"/>
+        </w:rPr>
+        <w:t>GoDaddy</w:t>
+      </w:r>
+      <w:proofErr w:type="spellEnd"/>
+    </w:p>
+    <w:p>
+      <w:pPr>
+        <w:rPr>
+          <w:rStyle w:val="cssdelimitercolor"/>
+          <w:rFonts w:ascii="Consolas" w:hAnsi="Consolas"/>
+          <w:color w:val="000000"/>
+          <w:sz w:val="23"/>
+          <w:szCs w:val="23"/>
+          <w:shd w:val="clear" w:color="auto" w:fill="FFFFFF"/>
+        </w:rPr>
+      </w:pPr>
+      <w:proofErr w:type="gramStart"/>
+      <w:r>
+        <w:rPr>
+          <w:rStyle w:val="cssdelimitercolor"/>
+          <w:rFonts w:ascii="Consolas" w:hAnsi="Consolas"/>
+          <w:color w:val="000000"/>
+          <w:sz w:val="23"/>
+          <w:szCs w:val="23"/>
+          <w:shd w:val="clear" w:color="auto" w:fill="FFFFFF"/>
+        </w:rPr>
+        <w:t>dependiendo</w:t>
+      </w:r>
+      <w:proofErr w:type="gramEnd"/>
+      <w:r>
+        <w:rPr>
+          <w:rStyle w:val="cssdelimitercolor"/>
+          <w:rFonts w:ascii="Consolas" w:hAnsi="Consolas"/>
+          <w:color w:val="000000"/>
+          <w:sz w:val="23"/>
+          <w:szCs w:val="23"/>
+          <w:shd w:val="clear" w:color="auto" w:fill="FFFFFF"/>
+        </w:rPr>
+        <w:t xml:space="preserve"> de la extensión del mismo (ej. .com.ar) deberemos buscar la </w:t>
+      </w:r>
+      <w:proofErr w:type="spellStart"/>
+      <w:r>
+        <w:rPr>
+          <w:rStyle w:val="cssdelimitercolor"/>
+          <w:rFonts w:ascii="Consolas" w:hAnsi="Consolas"/>
+          <w:color w:val="000000"/>
+          <w:sz w:val="23"/>
+          <w:szCs w:val="23"/>
+          <w:shd w:val="clear" w:color="auto" w:fill="FFFFFF"/>
+        </w:rPr>
+        <w:t>entdad</w:t>
+      </w:r>
+      <w:proofErr w:type="spellEnd"/>
+      <w:r>
+        <w:rPr>
+          <w:rStyle w:val="cssdelimitercolor"/>
+          <w:rFonts w:ascii="Consolas" w:hAnsi="Consolas"/>
+          <w:color w:val="000000"/>
+          <w:sz w:val="23"/>
+          <w:szCs w:val="23"/>
+          <w:shd w:val="clear" w:color="auto" w:fill="FFFFFF"/>
+        </w:rPr>
+        <w:t xml:space="preserve"> que los comercializa. En </w:t>
+      </w:r>
+      <w:proofErr w:type="spellStart"/>
+      <w:r>
+        <w:rPr>
+          <w:rStyle w:val="cssdelimitercolor"/>
+          <w:rFonts w:ascii="Consolas" w:hAnsi="Consolas"/>
+          <w:color w:val="000000"/>
+          <w:sz w:val="23"/>
+          <w:szCs w:val="23"/>
+          <w:shd w:val="clear" w:color="auto" w:fill="FFFFFF"/>
+        </w:rPr>
+        <w:t>Agentina</w:t>
+      </w:r>
+      <w:proofErr w:type="spellEnd"/>
+      <w:r>
+        <w:rPr>
+          <w:rStyle w:val="cssdelimitercolor"/>
+          <w:rFonts w:ascii="Consolas" w:hAnsi="Consolas"/>
+          <w:color w:val="000000"/>
+          <w:sz w:val="23"/>
+          <w:szCs w:val="23"/>
+          <w:shd w:val="clear" w:color="auto" w:fill="FFFFFF"/>
+        </w:rPr>
+        <w:t xml:space="preserve"> es nic.ar quien permite registrar los mismos</w:t>
+      </w:r>
+    </w:p>
+    <w:p>
+      <w:pPr>
+        <w:rPr>
+          <w:rStyle w:val="cssdelimitercolor"/>
+          <w:rFonts w:ascii="Consolas" w:hAnsi="Consolas"/>
+          <w:color w:val="000000"/>
+          <w:sz w:val="23"/>
+          <w:szCs w:val="23"/>
+          <w:shd w:val="clear" w:color="auto" w:fill="FFFFFF"/>
+        </w:rPr>
+      </w:pPr>
+    </w:p>
+    <w:p>
+      <w:pPr>
+        <w:rPr>
+          <w:rStyle w:val="cssdelimitercolor"/>
+          <w:rFonts w:ascii="Consolas" w:hAnsi="Consolas"/>
+          <w:color w:val="000000"/>
+          <w:sz w:val="23"/>
+          <w:szCs w:val="23"/>
+          <w:shd w:val="clear" w:color="auto" w:fill="FFFFFF"/>
+        </w:rPr>
+      </w:pPr>
+      <w:r>
+        <w:rPr>
+          <w:rStyle w:val="cssdelimitercolor"/>
+          <w:rFonts w:ascii="Consolas" w:hAnsi="Consolas"/>
+          <w:color w:val="000000"/>
+          <w:sz w:val="23"/>
+          <w:szCs w:val="23"/>
+          <w:shd w:val="clear" w:color="auto" w:fill="FFFFFF"/>
+        </w:rPr>
+        <w:t>git_ herramienta para versionado de sitios.</w:t>
+      </w:r>
+    </w:p>
+    <w:p>
+      <w:pPr>
+        <w:rPr>
+          <w:rStyle w:val="cssdelimitercolor"/>
+          <w:rFonts w:ascii="Consolas" w:hAnsi="Consolas"/>
+          <w:color w:val="000000"/>
+          <w:sz w:val="23"/>
+          <w:szCs w:val="23"/>
+          <w:shd w:val="clear" w:color="auto" w:fill="FFFFFF"/>
+        </w:rPr>
+      </w:pPr>
+      <w:proofErr w:type="spellStart"/>
+      <w:r>
+        <w:rPr>
+          <w:rStyle w:val="cssdelimitercolor"/>
+          <w:rFonts w:ascii="Consolas" w:hAnsi="Consolas"/>
+          <w:color w:val="000000"/>
+          <w:sz w:val="23"/>
+          <w:szCs w:val="23"/>
+          <w:shd w:val="clear" w:color="auto" w:fill="FFFFFF"/>
+        </w:rPr>
+        <w:t>Ej</w:t>
+      </w:r>
+      <w:proofErr w:type="spellEnd"/>
+      <w:r>
+        <w:rPr>
+          <w:rStyle w:val="cssdelimitercolor"/>
+          <w:rFonts w:ascii="Consolas" w:hAnsi="Consolas"/>
+          <w:color w:val="000000"/>
+          <w:sz w:val="23"/>
+          <w:szCs w:val="23"/>
+          <w:shd w:val="clear" w:color="auto" w:fill="FFFFFF"/>
+        </w:rPr>
+        <w:t xml:space="preserve"> si hoy modifico un </w:t>
+      </w:r>
+      <w:proofErr w:type="spellStart"/>
+      <w:r>
+        <w:rPr>
+          <w:rStyle w:val="cssdelimitercolor"/>
+          <w:rFonts w:ascii="Consolas" w:hAnsi="Consolas"/>
+          <w:color w:val="000000"/>
+          <w:sz w:val="23"/>
+          <w:szCs w:val="23"/>
+          <w:shd w:val="clear" w:color="auto" w:fill="FFFFFF"/>
+        </w:rPr>
+        <w:t>html</w:t>
+      </w:r>
+      <w:proofErr w:type="spellEnd"/>
+      <w:r>
+        <w:rPr>
+          <w:rStyle w:val="cssdelimitercolor"/>
+          <w:rFonts w:ascii="Consolas" w:hAnsi="Consolas"/>
+          <w:color w:val="000000"/>
+          <w:sz w:val="23"/>
+          <w:szCs w:val="23"/>
+          <w:shd w:val="clear" w:color="auto" w:fill="FFFFFF"/>
+        </w:rPr>
+        <w:t xml:space="preserve"> no me queda una versión guardada de antes de la modificación</w:t>
+      </w:r>
+      <w:proofErr w:type="gramStart"/>
+      <w:r>
+        <w:rPr>
+          <w:rStyle w:val="cssdelimitercolor"/>
+          <w:rFonts w:ascii="Consolas" w:hAnsi="Consolas"/>
+          <w:color w:val="000000"/>
+          <w:sz w:val="23"/>
+          <w:szCs w:val="23"/>
+          <w:shd w:val="clear" w:color="auto" w:fill="FFFFFF"/>
+        </w:rPr>
+        <w:t>..</w:t>
+      </w:r>
+      <w:proofErr w:type="spellStart"/>
+      <w:r>
+        <w:rPr>
+          <w:rStyle w:val="cssdelimitercolor"/>
+          <w:rFonts w:ascii="Consolas" w:hAnsi="Consolas"/>
+          <w:color w:val="000000"/>
+          <w:sz w:val="23"/>
+          <w:szCs w:val="23"/>
+          <w:shd w:val="clear" w:color="auto" w:fill="FFFFFF"/>
+        </w:rPr>
+        <w:t>eto</w:t>
+      </w:r>
+      <w:proofErr w:type="spellEnd"/>
+      <w:proofErr w:type="gramEnd"/>
+      <w:r>
+        <w:rPr>
+          <w:rStyle w:val="cssdelimitercolor"/>
+          <w:rFonts w:ascii="Consolas" w:hAnsi="Consolas"/>
+          <w:color w:val="000000"/>
+          <w:sz w:val="23"/>
+          <w:szCs w:val="23"/>
+          <w:shd w:val="clear" w:color="auto" w:fill="FFFFFF"/>
+        </w:rPr>
+        <w:t xml:space="preserve"> viene a darnos una mano con esto..</w:t>
+      </w:r>
+    </w:p>
+    <w:p>
+      <w:pPr>
+        <w:rPr>
+          <w:rStyle w:val="cssdelimitercolor"/>
+          <w:rFonts w:ascii="Consolas" w:hAnsi="Consolas"/>
+          <w:color w:val="000000"/>
+          <w:sz w:val="23"/>
+          <w:szCs w:val="23"/>
+          <w:shd w:val="clear" w:color="auto" w:fill="FFFFFF"/>
+        </w:rPr>
+      </w:pPr>
+      <w:r>
+        <w:rPr>
+          <w:rStyle w:val="cssdelimitercolor"/>
+          <w:rFonts w:ascii="Consolas" w:hAnsi="Consolas"/>
+          <w:color w:val="000000"/>
+          <w:sz w:val="23"/>
+          <w:szCs w:val="23"/>
+          <w:shd w:val="clear" w:color="auto" w:fill="FFFFFF"/>
+        </w:rPr>
+        <w:t>//independientemente de la versión del editor de text</w:t>
+      </w:r>
+      <w:r>
+        <w:rPr>
+          <w:rStyle w:val="cssdelimitercolor"/>
+          <w:rFonts w:ascii="Consolas" w:hAnsi="Consolas"/>
+          <w:color w:val="000000"/>
+          <w:sz w:val="23"/>
+          <w:szCs w:val="23"/>
+          <w:shd w:val="clear" w:color="auto" w:fill="FFFFFF"/>
+        </w:rPr>
+        <w:t>o plano siempre es recomendable</w:t>
+      </w:r>
+      <w:r>
+        <w:rPr>
+          <w:rStyle w:val="cssdelimitercolor"/>
+          <w:rFonts w:ascii="Consolas" w:hAnsi="Consolas"/>
+          <w:color w:val="000000"/>
+          <w:sz w:val="23"/>
+          <w:szCs w:val="23"/>
+          <w:shd w:val="clear" w:color="auto" w:fill="FFFFFF"/>
+        </w:rPr>
+        <w:t xml:space="preserve"> utilizar este tipo de herramienta</w:t>
+      </w:r>
+    </w:p>
+    <w:p>
+      <w:pPr>
+        <w:rPr>
+          <w:rStyle w:val="cssdelimitercolor"/>
+          <w:rFonts w:ascii="Consolas" w:hAnsi="Consolas"/>
+          <w:color w:val="000000"/>
+          <w:sz w:val="23"/>
+          <w:szCs w:val="23"/>
+          <w:shd w:val="clear" w:color="auto" w:fill="FFFFFF"/>
+        </w:rPr>
+      </w:pPr>
+      <w:bookmarkStart w:id="0" w:name="_GoBack"/>
+      <w:r>
+        <w:rPr>
+          <w:noProof/>
+          <w:lang w:eastAsia="es-AR"/>
+        </w:rPr>
+        <w:lastRenderedPageBreak/>
+        <w:drawing>
+          <wp:inline distT="0" distB="0" distL="0" distR="0" wp14:anchorId="1C03573F" wp14:editId="5B1E33EB">
+            <wp:extent cx="6593747" cy="3248025"/>
+            <wp:effectExtent l="0" t="0" r="0" b="0"/>
+            <wp:docPr id="1" name="Imagen 1"/>
+            <wp:cNvGraphicFramePr>
+              <a:graphicFrameLocks xmlns:a="http://schemas.openxmlformats.org/drawingml/2006/main" noChangeAspect="1"/>
+            </wp:cNvGraphicFramePr>
+            <a:graphic xmlns:a="http://schemas.openxmlformats.org/drawingml/2006/main">
+              <a:graphicData uri="http://schemas.openxmlformats.org/drawingml/2006/picture">
+                <pic:pic xmlns:pic="http://schemas.openxmlformats.org/drawingml/2006/picture">
+                  <pic:nvPicPr>
+                    <pic:cNvPr id="1" name=""/>
+                    <pic:cNvPicPr/>
+                  </pic:nvPicPr>
+                  <pic:blipFill>
+                    <a:blip r:embed="rId10"/>
+                    <a:stretch>
+                      <a:fillRect/>
+                    </a:stretch>
+                  </pic:blipFill>
+                  <pic:spPr>
+                    <a:xfrm>
+                      <a:off x="0" y="0"/>
+                      <a:ext cx="6595860" cy="3249066"/>
+                    </a:xfrm>
+                    <a:prstGeom prst="rect">
+                      <a:avLst/>
+                    </a:prstGeom>
+                  </pic:spPr>
+                </pic:pic>
+              </a:graphicData>
+            </a:graphic>
+          </wp:inline>
+        </w:drawing>
+      </w:r>
+    </w:p>
+    <w:bookmarkEnd w:id="0"/>
+    <w:p>
+      <w:pPr>
+        <w:rPr>
+          <w:rStyle w:val="cssdelimitercolor"/>
+          <w:rFonts w:ascii="Consolas" w:hAnsi="Consolas"/>
+          <w:color w:val="000000"/>
+          <w:sz w:val="23"/>
+          <w:szCs w:val="23"/>
+          <w:shd w:val="clear" w:color="auto" w:fill="FFFFFF"/>
+        </w:rPr>
+      </w:pPr>
+      <w:proofErr w:type="spellStart"/>
+      <w:r>
+        <w:rPr>
+          <w:rStyle w:val="cssdelimitercolor"/>
+          <w:rFonts w:ascii="Consolas" w:hAnsi="Consolas"/>
+          <w:color w:val="000000"/>
+          <w:sz w:val="23"/>
+          <w:szCs w:val="23"/>
+          <w:shd w:val="clear" w:color="auto" w:fill="FFFFFF"/>
+        </w:rPr>
+        <w:t>Git</w:t>
+      </w:r>
+      <w:proofErr w:type="spellEnd"/>
+      <w:r>
+        <w:rPr>
+          <w:rStyle w:val="cssdelimitercolor"/>
+          <w:rFonts w:ascii="Consolas" w:hAnsi="Consolas"/>
+          <w:color w:val="000000"/>
+          <w:sz w:val="23"/>
+          <w:szCs w:val="23"/>
+          <w:shd w:val="clear" w:color="auto" w:fill="FFFFFF"/>
+        </w:rPr>
+        <w:t xml:space="preserve"> </w:t>
+      </w:r>
+      <w:proofErr w:type="spellStart"/>
+      <w:r>
+        <w:rPr>
+          <w:rStyle w:val="cssdelimitercolor"/>
+          <w:rFonts w:ascii="Consolas" w:hAnsi="Consolas"/>
+          <w:color w:val="000000"/>
+          <w:sz w:val="23"/>
+          <w:szCs w:val="23"/>
+          <w:shd w:val="clear" w:color="auto" w:fill="FFFFFF"/>
+        </w:rPr>
+        <w:t>init</w:t>
+      </w:r>
+      <w:proofErr w:type="spellEnd"/>
+      <w:r>
+        <w:rPr>
+          <w:rStyle w:val="cssdelimitercolor"/>
+          <w:rFonts w:ascii="Consolas" w:hAnsi="Consolas"/>
+          <w:color w:val="000000"/>
+          <w:sz w:val="23"/>
+          <w:szCs w:val="23"/>
+          <w:shd w:val="clear" w:color="auto" w:fill="FFFFFF"/>
+        </w:rPr>
+        <w:t xml:space="preserve"> //inicializa el repositorio</w:t>
+      </w:r>
+    </w:p>
+    <w:p>
+      <w:pPr>
+        <w:rPr>
+          <w:rStyle w:val="cssdelimitercolor"/>
+          <w:rFonts w:ascii="Consolas" w:hAnsi="Consolas"/>
+          <w:color w:val="000000"/>
+          <w:sz w:val="23"/>
+          <w:szCs w:val="23"/>
+          <w:shd w:val="clear" w:color="auto" w:fill="FFFFFF"/>
+        </w:rPr>
+      </w:pPr>
+      <w:proofErr w:type="spellStart"/>
+      <w:r>
+        <w:rPr>
+          <w:rStyle w:val="cssdelimitercolor"/>
+          <w:rFonts w:ascii="Consolas" w:hAnsi="Consolas"/>
+          <w:color w:val="000000"/>
+          <w:sz w:val="23"/>
+          <w:szCs w:val="23"/>
+          <w:shd w:val="clear" w:color="auto" w:fill="FFFFFF"/>
+        </w:rPr>
+        <w:t>Git</w:t>
+      </w:r>
+      <w:proofErr w:type="spellEnd"/>
+      <w:r>
+        <w:rPr>
+          <w:rStyle w:val="cssdelimitercolor"/>
+          <w:rFonts w:ascii="Consolas" w:hAnsi="Consolas"/>
+          <w:color w:val="000000"/>
+          <w:sz w:val="23"/>
+          <w:szCs w:val="23"/>
+          <w:shd w:val="clear" w:color="auto" w:fill="FFFFFF"/>
+        </w:rPr>
+        <w:t xml:space="preserve"> </w:t>
+      </w:r>
+      <w:proofErr w:type="spellStart"/>
+      <w:r>
+        <w:rPr>
+          <w:rStyle w:val="cssdelimitercolor"/>
+          <w:rFonts w:ascii="Consolas" w:hAnsi="Consolas"/>
+          <w:color w:val="000000"/>
+          <w:sz w:val="23"/>
+          <w:szCs w:val="23"/>
+          <w:shd w:val="clear" w:color="auto" w:fill="FFFFFF"/>
+        </w:rPr>
+        <w:t>conf</w:t>
+      </w:r>
+      <w:r>
+        <w:rPr>
+          <w:rStyle w:val="cssdelimitercolor"/>
+          <w:rFonts w:ascii="Consolas" w:hAnsi="Consolas"/>
+          <w:color w:val="000000"/>
+          <w:sz w:val="23"/>
+          <w:szCs w:val="23"/>
+          <w:shd w:val="clear" w:color="auto" w:fill="FFFFFF"/>
+        </w:rPr>
+        <w:t>ig</w:t>
+      </w:r>
+      <w:proofErr w:type="spellEnd"/>
+      <w:r>
+        <w:rPr>
+          <w:rStyle w:val="cssdelimitercolor"/>
+          <w:rFonts w:ascii="Consolas" w:hAnsi="Consolas"/>
+          <w:color w:val="000000"/>
+          <w:sz w:val="23"/>
+          <w:szCs w:val="23"/>
+          <w:shd w:val="clear" w:color="auto" w:fill="FFFFFF"/>
+        </w:rPr>
+        <w:t xml:space="preserve"> x 2 configura datos del usuario</w:t>
+      </w:r>
+    </w:p>
+    <w:p>
+      <w:pPr>
+        <w:rPr>
+          <w:rStyle w:val="cssdelimitercolor"/>
+          <w:rFonts w:ascii="Consolas" w:hAnsi="Consolas"/>
+          <w:color w:val="000000"/>
+          <w:sz w:val="23"/>
+          <w:szCs w:val="23"/>
+          <w:shd w:val="clear" w:color="auto" w:fill="FFFFFF"/>
+        </w:rPr>
+      </w:pPr>
+      <w:proofErr w:type="spellStart"/>
+      <w:r>
+        <w:rPr>
+          <w:rStyle w:val="cssdelimitercolor"/>
+          <w:rFonts w:ascii="Consolas" w:hAnsi="Consolas"/>
+          <w:color w:val="000000"/>
+          <w:sz w:val="23"/>
+          <w:szCs w:val="23"/>
+          <w:shd w:val="clear" w:color="auto" w:fill="FFFFFF"/>
+        </w:rPr>
+        <w:t>Git</w:t>
+      </w:r>
+      <w:proofErr w:type="spellEnd"/>
+      <w:r>
+        <w:rPr>
+          <w:rStyle w:val="cssdelimitercolor"/>
+          <w:rFonts w:ascii="Consolas" w:hAnsi="Consolas"/>
+          <w:color w:val="000000"/>
+          <w:sz w:val="23"/>
+          <w:szCs w:val="23"/>
+          <w:shd w:val="clear" w:color="auto" w:fill="FFFFFF"/>
+        </w:rPr>
+        <w:t xml:space="preserve"> </w:t>
+      </w:r>
+      <w:proofErr w:type="spellStart"/>
+      <w:proofErr w:type="gramStart"/>
+      <w:r>
+        <w:rPr>
+          <w:rStyle w:val="cssdelimitercolor"/>
+          <w:rFonts w:ascii="Consolas" w:hAnsi="Consolas"/>
+          <w:color w:val="000000"/>
+          <w:sz w:val="23"/>
+          <w:szCs w:val="23"/>
+          <w:shd w:val="clear" w:color="auto" w:fill="FFFFFF"/>
+        </w:rPr>
+        <w:t>add</w:t>
+      </w:r>
+      <w:proofErr w:type="spellEnd"/>
+      <w:r>
+        <w:rPr>
+          <w:rStyle w:val="cssdelimitercolor"/>
+          <w:rFonts w:ascii="Consolas" w:hAnsi="Consolas"/>
+          <w:color w:val="000000"/>
+          <w:sz w:val="23"/>
+          <w:szCs w:val="23"/>
+          <w:shd w:val="clear" w:color="auto" w:fill="FFFFFF"/>
+        </w:rPr>
+        <w:t xml:space="preserve"> .</w:t>
+      </w:r>
+      <w:proofErr w:type="gramEnd"/>
+      <w:r>
+        <w:rPr>
+          <w:rStyle w:val="cssdelimitercolor"/>
+          <w:rFonts w:ascii="Consolas" w:hAnsi="Consolas"/>
+          <w:color w:val="000000"/>
+          <w:sz w:val="23"/>
+          <w:szCs w:val="23"/>
+          <w:shd w:val="clear" w:color="auto" w:fill="FFFFFF"/>
+        </w:rPr>
+        <w:t xml:space="preserve"> //el punto </w:t>
+      </w:r>
+      <w:proofErr w:type="spellStart"/>
+      <w:r>
+        <w:rPr>
+          <w:rStyle w:val="cssdelimitercolor"/>
+          <w:rFonts w:ascii="Consolas" w:hAnsi="Consolas"/>
+          <w:color w:val="000000"/>
+          <w:sz w:val="23"/>
+          <w:szCs w:val="23"/>
+          <w:shd w:val="clear" w:color="auto" w:fill="FFFFFF"/>
+        </w:rPr>
+        <w:t>actua</w:t>
+      </w:r>
+      <w:proofErr w:type="spellEnd"/>
+      <w:r>
+        <w:rPr>
+          <w:rStyle w:val="cssdelimitercolor"/>
+          <w:rFonts w:ascii="Consolas" w:hAnsi="Consolas"/>
+          <w:color w:val="000000"/>
+          <w:sz w:val="23"/>
+          <w:szCs w:val="23"/>
+          <w:shd w:val="clear" w:color="auto" w:fill="FFFFFF"/>
+        </w:rPr>
+        <w:t xml:space="preserve"> como </w:t>
+      </w:r>
+      <w:proofErr w:type="spellStart"/>
+      <w:r>
+        <w:rPr>
+          <w:rStyle w:val="cssdelimitercolor"/>
+          <w:rFonts w:ascii="Consolas" w:hAnsi="Consolas"/>
+          <w:color w:val="000000"/>
+          <w:sz w:val="23"/>
+          <w:szCs w:val="23"/>
+          <w:shd w:val="clear" w:color="auto" w:fill="FFFFFF"/>
+        </w:rPr>
+        <w:t>comodin</w:t>
+      </w:r>
+      <w:proofErr w:type="spellEnd"/>
+      <w:r>
+        <w:rPr>
+          <w:rStyle w:val="cssdelimitercolor"/>
+          <w:rFonts w:ascii="Consolas" w:hAnsi="Consolas"/>
+          <w:color w:val="000000"/>
+          <w:sz w:val="23"/>
+          <w:szCs w:val="23"/>
+          <w:shd w:val="clear" w:color="auto" w:fill="FFFFFF"/>
+        </w:rPr>
+        <w:t xml:space="preserve"> para hacer seguimiento a todos – hacer seguimiento es para versionarlos</w:t>
+      </w:r>
+    </w:p>
+    <w:p>
+      <w:pPr>
+        <w:rPr>
+          <w:rStyle w:val="cssdelimitercolor"/>
+          <w:rFonts w:ascii="Consolas" w:hAnsi="Consolas"/>
+          <w:color w:val="000000"/>
+          <w:sz w:val="23"/>
+          <w:szCs w:val="23"/>
+          <w:shd w:val="clear" w:color="auto" w:fill="FFFFFF"/>
+        </w:rPr>
+      </w:pPr>
+      <w:proofErr w:type="spellStart"/>
+      <w:r>
+        <w:rPr>
+          <w:rStyle w:val="cssdelimitercolor"/>
+          <w:rFonts w:ascii="Consolas" w:hAnsi="Consolas"/>
+          <w:color w:val="000000"/>
+          <w:sz w:val="23"/>
+          <w:szCs w:val="23"/>
+          <w:shd w:val="clear" w:color="auto" w:fill="FFFFFF"/>
+        </w:rPr>
+        <w:t>Git</w:t>
+      </w:r>
+      <w:proofErr w:type="spellEnd"/>
+      <w:r>
+        <w:rPr>
+          <w:rStyle w:val="cssdelimitercolor"/>
+          <w:rFonts w:ascii="Consolas" w:hAnsi="Consolas"/>
+          <w:color w:val="000000"/>
+          <w:sz w:val="23"/>
+          <w:szCs w:val="23"/>
+          <w:shd w:val="clear" w:color="auto" w:fill="FFFFFF"/>
+        </w:rPr>
+        <w:t xml:space="preserve"> status //muestra estado de archivos </w:t>
+      </w:r>
+    </w:p>
+    <w:p>
+      <w:proofErr w:type="spellStart"/>
+      <w:r>
+        <w:t>Git</w:t>
+      </w:r>
+      <w:proofErr w:type="spellEnd"/>
+      <w:r>
+        <w:t xml:space="preserve"> </w:t>
+      </w:r>
+      <w:proofErr w:type="spellStart"/>
+      <w:r>
+        <w:t>commit</w:t>
+      </w:r>
+      <w:proofErr w:type="spellEnd"/>
+      <w:r>
+        <w:t xml:space="preserve"> –m “este es un </w:t>
+      </w:r>
+      <w:proofErr w:type="spellStart"/>
+      <w:r>
+        <w:t>mje</w:t>
+      </w:r>
+      <w:proofErr w:type="spellEnd"/>
+      <w:r>
+        <w:t>” //</w:t>
+      </w:r>
+      <w:proofErr w:type="spellStart"/>
+      <w:r>
+        <w:t>git</w:t>
+      </w:r>
+      <w:proofErr w:type="spellEnd"/>
+      <w:r>
+        <w:t xml:space="preserve"> </w:t>
+      </w:r>
+      <w:proofErr w:type="spellStart"/>
+      <w:r>
+        <w:t>commit</w:t>
+      </w:r>
+      <w:proofErr w:type="spellEnd"/>
+      <w:r>
+        <w:t xml:space="preserve"> es el comando –m es el </w:t>
+      </w:r>
+      <w:proofErr w:type="spellStart"/>
+      <w:r>
+        <w:t>mje</w:t>
+      </w:r>
+      <w:proofErr w:type="spellEnd"/>
+      <w:r>
+        <w:t xml:space="preserve"> que vamos a dar a cada escritura y entre comillas el </w:t>
+      </w:r>
+      <w:proofErr w:type="spellStart"/>
+      <w:r>
+        <w:t>mje</w:t>
+      </w:r>
+      <w:proofErr w:type="spellEnd"/>
+      <w:r>
+        <w:t xml:space="preserve"> propiamente dicho</w:t>
+      </w:r>
+    </w:p>
+    <w:p>
+      <w:proofErr w:type="spellStart"/>
+      <w:r>
+        <w:t>Git</w:t>
+      </w:r>
+      <w:proofErr w:type="spellEnd"/>
+      <w:r>
+        <w:t xml:space="preserve"> log //</w:t>
+      </w:r>
+      <w:r>
+        <w:t>validar las escrituras</w:t>
+      </w:r>
+      <w:proofErr w:type="gramStart"/>
+      <w:r>
+        <w:t>..</w:t>
+      </w:r>
+      <w:proofErr w:type="gramEnd"/>
+      <w:r>
+        <w:t xml:space="preserve"> </w:t>
+      </w:r>
+      <w:proofErr w:type="gramStart"/>
+      <w:r>
+        <w:t>nos</w:t>
+      </w:r>
+      <w:proofErr w:type="gramEnd"/>
+      <w:r>
+        <w:t xml:space="preserve"> d</w:t>
+      </w:r>
+      <w:r>
+        <w:t>e</w:t>
+      </w:r>
+      <w:r>
+        <w:t xml:space="preserve"> </w:t>
+      </w:r>
+      <w:proofErr w:type="spellStart"/>
+      <w:r>
+        <w:t>info</w:t>
+      </w:r>
+      <w:proofErr w:type="spellEnd"/>
+      <w:r>
+        <w:t xml:space="preserve"> de</w:t>
+      </w:r>
+      <w:r>
+        <w:t xml:space="preserve"> los</w:t>
+      </w:r>
+      <w:r>
+        <w:t xml:space="preserve"> </w:t>
+      </w:r>
+      <w:proofErr w:type="spellStart"/>
+      <w:r>
+        <w:t>commit</w:t>
+      </w:r>
+      <w:r>
+        <w:t>´s</w:t>
+      </w:r>
+      <w:proofErr w:type="spellEnd"/>
+      <w:r>
+        <w:t xml:space="preserve"> id grabado</w:t>
+      </w:r>
+      <w:r>
+        <w:t>s</w:t>
+      </w:r>
+    </w:p>
+    <w:p>
+      <w:proofErr w:type="spellStart"/>
+      <w:r>
+        <w:t>Git</w:t>
+      </w:r>
+      <w:proofErr w:type="spellEnd"/>
+      <w:r>
+        <w:t xml:space="preserve"> log –</w:t>
+      </w:r>
+      <w:proofErr w:type="spellStart"/>
+      <w:r>
+        <w:t>oneline</w:t>
+      </w:r>
+      <w:proofErr w:type="spellEnd"/>
+      <w:r>
+        <w:t xml:space="preserve"> // muestra el registro de </w:t>
+      </w:r>
+      <w:proofErr w:type="spellStart"/>
+      <w:r>
+        <w:t>commit´s</w:t>
+      </w:r>
+      <w:proofErr w:type="spellEnd"/>
+      <w:r>
+        <w:t xml:space="preserve"> grabados pero 1 </w:t>
+      </w:r>
+      <w:proofErr w:type="spellStart"/>
+      <w:r>
+        <w:t>linea</w:t>
+      </w:r>
+      <w:proofErr w:type="spellEnd"/>
+      <w:r>
+        <w:t xml:space="preserve"> por registro</w:t>
+      </w:r>
+    </w:p>
+    <w:p>
+      <w:proofErr w:type="spellStart"/>
+      <w:proofErr w:type="gramStart"/>
+      <w:r>
+        <w:t>git</w:t>
+      </w:r>
+      <w:proofErr w:type="spellEnd"/>
+      <w:proofErr w:type="gramEnd"/>
+      <w:r>
+        <w:t xml:space="preserve"> </w:t>
+      </w:r>
+      <w:proofErr w:type="spellStart"/>
+      <w:r>
+        <w:t>add</w:t>
+      </w:r>
+      <w:proofErr w:type="spellEnd"/>
+      <w:r>
+        <w:t xml:space="preserve"> ejemplo.html</w:t>
+      </w:r>
+      <w:r>
+        <w:t xml:space="preserve"> //manda a índice un </w:t>
+      </w:r>
+      <w:proofErr w:type="spellStart"/>
+      <w:r>
+        <w:t>arhivo</w:t>
+      </w:r>
+      <w:proofErr w:type="spellEnd"/>
+      <w:r>
+        <w:t xml:space="preserve"> – en este caso mando al índice a ejemplo.html</w:t>
+      </w:r>
+    </w:p>
+    <w:p>
+      <w:proofErr w:type="spellStart"/>
+      <w:proofErr w:type="gramStart"/>
+      <w:r>
+        <w:t>git</w:t>
+      </w:r>
+      <w:proofErr w:type="spellEnd"/>
+      <w:proofErr w:type="gramEnd"/>
+      <w:r>
+        <w:t xml:space="preserve"> </w:t>
+      </w:r>
+      <w:proofErr w:type="spellStart"/>
+      <w:r>
+        <w:t>diff</w:t>
+      </w:r>
+      <w:proofErr w:type="spellEnd"/>
+      <w:r>
+        <w:t xml:space="preserve"> </w:t>
+      </w:r>
+      <w:proofErr w:type="spellStart"/>
+      <w:r>
+        <w:t>nombrearchivo</w:t>
+      </w:r>
+      <w:proofErr w:type="spellEnd"/>
+      <w:r>
+        <w:t xml:space="preserve"> //me muestra la </w:t>
+      </w:r>
+      <w:proofErr w:type="spellStart"/>
+      <w:r>
+        <w:t>modif</w:t>
+      </w:r>
+      <w:proofErr w:type="spellEnd"/>
+      <w:r>
+        <w:t xml:space="preserve"> realizada</w:t>
+      </w:r>
+    </w:p>
+    <w:p>
+      <w:proofErr w:type="spellStart"/>
+      <w:proofErr w:type="gramStart"/>
+      <w:r>
+        <w:t>git</w:t>
+      </w:r>
+      <w:proofErr w:type="spellEnd"/>
+      <w:proofErr w:type="gramEnd"/>
+      <w:r>
+        <w:t xml:space="preserve"> </w:t>
+      </w:r>
+      <w:proofErr w:type="spellStart"/>
+      <w:r>
+        <w:t>blame</w:t>
+      </w:r>
+      <w:proofErr w:type="spellEnd"/>
+      <w:r>
+        <w:t xml:space="preserve"> index.html</w:t>
+      </w:r>
+      <w:r>
+        <w:t xml:space="preserve"> // muestra todas las líneas de código del </w:t>
+      </w:r>
+      <w:proofErr w:type="spellStart"/>
+      <w:r>
+        <w:t>html</w:t>
+      </w:r>
+      <w:proofErr w:type="spellEnd"/>
+      <w:r>
+        <w:t xml:space="preserve"> y quien las creó. La etiqueta “no </w:t>
+      </w:r>
+      <w:proofErr w:type="spellStart"/>
+      <w:r>
+        <w:t>commit</w:t>
+      </w:r>
+      <w:proofErr w:type="spellEnd"/>
+      <w:r>
+        <w:t xml:space="preserve">” indica </w:t>
+      </w:r>
+      <w:proofErr w:type="spellStart"/>
+      <w:r>
+        <w:t>quelinea</w:t>
+      </w:r>
+      <w:proofErr w:type="spellEnd"/>
+      <w:r>
+        <w:t xml:space="preserve"> fue modifica y no fue versionada hasta el momento</w:t>
+      </w:r>
+    </w:p>
+    <w:p>
+      <w:pPr>
+        <w:pBdr>
+          <w:bottom w:val="dotted" w:sz="24" w:space="1" w:color="auto"/>
+        </w:pBdr>
+      </w:pPr>
+      <w:proofErr w:type="spellStart"/>
+      <w:proofErr w:type="gramStart"/>
+      <w:r>
+        <w:t>git</w:t>
+      </w:r>
+      <w:proofErr w:type="spellEnd"/>
+      <w:proofErr w:type="gramEnd"/>
+      <w:r>
+        <w:t xml:space="preserve"> show 1234567 //donde “1234567” primeros 7 valores del ID que quiero ver.. . </w:t>
+      </w:r>
+      <w:proofErr w:type="spellStart"/>
+      <w:proofErr w:type="gramStart"/>
+      <w:r>
+        <w:t>git</w:t>
+      </w:r>
+      <w:proofErr w:type="spellEnd"/>
+      <w:proofErr w:type="gramEnd"/>
+      <w:r>
+        <w:t xml:space="preserve"> show 1234567 va después de </w:t>
+      </w:r>
+      <w:proofErr w:type="spellStart"/>
+      <w:r>
+        <w:t>veirificar</w:t>
+      </w:r>
+      <w:proofErr w:type="spellEnd"/>
+      <w:r>
+        <w:t xml:space="preserve"> el id con    </w:t>
+      </w:r>
+      <w:proofErr w:type="spellStart"/>
+      <w:r>
+        <w:t>git</w:t>
+      </w:r>
+      <w:proofErr w:type="spellEnd"/>
+      <w:r>
+        <w:t xml:space="preserve"> log</w:t>
+      </w:r>
+    </w:p>
+    <w:p>
+      <w:pPr>
+        <w:pBdr>
+          <w:bottom w:val="dotted" w:sz="24" w:space="1" w:color="auto"/>
+        </w:pBdr>
+      </w:pPr>
+    </w:p>
+    <w:p>
+      <w:proofErr w:type="gramStart"/>
+      <w:r>
+        <w:t>repositorios</w:t>
+      </w:r>
+      <w:proofErr w:type="gramEnd"/>
+      <w:r>
+        <w:t xml:space="preserve"> remotos-nombra algunos</w:t>
+      </w:r>
+    </w:p>
+    <w:p>
+      <w:r>
+        <w:t>github.com</w:t>
+      </w:r>
+    </w:p>
+    <w:p>
+      <w:r>
+        <w:t>gitlab.com</w:t>
+      </w:r>
+    </w:p>
+    <w:p>
+      <w:r>
+        <w:t>bitbucket.org</w:t>
+      </w:r>
+    </w:p>
+    <w:p>
+      <w:r>
+        <w:rPr>
+          <w:noProof/>
+          <w:lang w:eastAsia="es-AR"/>
+        </w:rPr>
+        <w:lastRenderedPageBreak/>
+        <w:drawing>
+          <wp:inline distT="0" distB="0" distL="0" distR="0" wp14:anchorId="3E22A3A0" wp14:editId="317846BD">
+            <wp:extent cx="6645910" cy="2952115"/>
+            <wp:effectExtent l="0" t="0" r="2540" b="635"/>
+            <wp:docPr id="3" name="Imagen 3"/>
+            <wp:cNvGraphicFramePr>
+              <a:graphicFrameLocks xmlns:a="http://schemas.openxmlformats.org/drawingml/2006/main" noChangeAspect="1"/>
+            </wp:cNvGraphicFramePr>
+            <a:graphic xmlns:a="http://schemas.openxmlformats.org/drawingml/2006/main">
+              <a:graphicData uri="http://schemas.openxmlformats.org/drawingml/2006/picture">
+                <pic:pic xmlns:pic="http://schemas.openxmlformats.org/drawingml/2006/picture">
+                  <pic:nvPicPr>
+                    <pic:cNvPr id="1" name=""/>
+                    <pic:cNvPicPr/>
+                  </pic:nvPicPr>
+                  <pic:blipFill>
+                    <a:blip r:embed="rId11"/>
+                    <a:stretch>
+                      <a:fillRect/>
+                    </a:stretch>
+                  </pic:blipFill>
+                  <pic:spPr>
+                    <a:xfrm>
+                      <a:off x="0" y="0"/>
+                      <a:ext cx="6645910" cy="2952115"/>
+                    </a:xfrm>
+                    <a:prstGeom prst="rect">
+                      <a:avLst/>
+                    </a:prstGeom>
+                  </pic:spPr>
+                </pic:pic>
+              </a:graphicData>
+            </a:graphic>
+          </wp:inline>
+        </w:drawing>
+      </w:r>
+    </w:p>
     <w:p/>
     <w:p>
-      <w:bookmarkStart w:id="0" w:name="_GoBack"/>
-      <w:bookmarkEnd w:id="0"/>
+      <w:r>
+        <w:rPr>
+          <w:noProof/>
+          <w:lang w:eastAsia="es-AR"/>
+        </w:rPr>
+        <w:drawing>
+          <wp:inline distT="0" distB="0" distL="0" distR="0" wp14:anchorId="5381CDE8" wp14:editId="25B1EC09">
+            <wp:extent cx="6645910" cy="4211320"/>
+            <wp:effectExtent l="0" t="0" r="2540" b="0"/>
+            <wp:docPr id="4" name="Imagen 4"/>
+            <wp:cNvGraphicFramePr>
+              <a:graphicFrameLocks xmlns:a="http://schemas.openxmlformats.org/drawingml/2006/main" noChangeAspect="1"/>
+            </wp:cNvGraphicFramePr>
+            <a:graphic xmlns:a="http://schemas.openxmlformats.org/drawingml/2006/main">
+              <a:graphicData uri="http://schemas.openxmlformats.org/drawingml/2006/picture">
+                <pic:pic xmlns:pic="http://schemas.openxmlformats.org/drawingml/2006/picture">
+                  <pic:nvPicPr>
+                    <pic:cNvPr id="1" name=""/>
+                    <pic:cNvPicPr/>
+                  </pic:nvPicPr>
+                  <pic:blipFill>
+                    <a:blip r:embed="rId12"/>
+                    <a:stretch>
+                      <a:fillRect/>
+                    </a:stretch>
+                  </pic:blipFill>
+                  <pic:spPr>
+                    <a:xfrm>
+                      <a:off x="0" y="0"/>
+                      <a:ext cx="6645910" cy="4211320"/>
+                    </a:xfrm>
+                    <a:prstGeom prst="rect">
+                      <a:avLst/>
+                    </a:prstGeom>
+                  </pic:spPr>
+                </pic:pic>
+              </a:graphicData>
+            </a:graphic>
+          </wp:inline>
+        </w:drawing>
+      </w:r>
+    </w:p>
+    <w:p>
+      <w:pPr>
+        <w:tabs>
+          <w:tab w:val="left" w:pos="916"/>
+          <w:tab w:val="left" w:pos="1832"/>
+          <w:tab w:val="left" w:pos="2748"/>
+          <w:tab w:val="left" w:pos="3664"/>
+          <w:tab w:val="left" w:pos="4580"/>
+          <w:tab w:val="left" w:pos="5496"/>
+          <w:tab w:val="left" w:pos="6412"/>
+          <w:tab w:val="left" w:pos="7328"/>
+          <w:tab w:val="left" w:pos="8244"/>
+          <w:tab w:val="left" w:pos="9160"/>
+          <w:tab w:val="left" w:pos="10076"/>
+          <w:tab w:val="left" w:pos="10992"/>
+          <w:tab w:val="left" w:pos="11908"/>
+          <w:tab w:val="left" w:pos="12824"/>
+          <w:tab w:val="left" w:pos="13740"/>
+          <w:tab w:val="left" w:pos="14656"/>
+        </w:tabs>
+        <w:spacing w:after="0" w:line="240" w:lineRule="auto"/>
+        <w:rPr>
+          <w:rFonts w:ascii="Consolas" w:eastAsia="Times New Roman" w:hAnsi="Consolas" w:cs="Courier New"/>
+          <w:color w:val="24292F"/>
+          <w:sz w:val="20"/>
+          <w:szCs w:val="20"/>
+          <w:bdr w:val="none" w:sz="0" w:space="0" w:color="auto" w:frame="1"/>
+          <w:lang w:eastAsia="es-AR"/>
+        </w:rPr>
+      </w:pPr>
+      <w:proofErr w:type="spellStart"/>
+      <w:proofErr w:type="gramStart"/>
+      <w:r>
+        <w:rPr>
+          <w:rFonts w:ascii="Consolas" w:eastAsia="Times New Roman" w:hAnsi="Consolas" w:cs="Courier New"/>
+          <w:color w:val="24292F"/>
+          <w:sz w:val="20"/>
+          <w:szCs w:val="20"/>
+          <w:bdr w:val="none" w:sz="0" w:space="0" w:color="auto" w:frame="1"/>
+          <w:lang w:eastAsia="es-AR"/>
+        </w:rPr>
+        <w:t>git</w:t>
+      </w:r>
+      <w:proofErr w:type="spellEnd"/>
+      <w:proofErr w:type="gramEnd"/>
+      <w:r>
+        <w:rPr>
+          <w:rFonts w:ascii="Consolas" w:eastAsia="Times New Roman" w:hAnsi="Consolas" w:cs="Courier New"/>
+          <w:color w:val="24292F"/>
+          <w:sz w:val="20"/>
+          <w:szCs w:val="20"/>
+          <w:bdr w:val="none" w:sz="0" w:space="0" w:color="auto" w:frame="1"/>
+          <w:lang w:eastAsia="es-AR"/>
+        </w:rPr>
+        <w:t xml:space="preserve"> </w:t>
+      </w:r>
+      <w:proofErr w:type="spellStart"/>
+      <w:r>
+        <w:rPr>
+          <w:rFonts w:ascii="Consolas" w:eastAsia="Times New Roman" w:hAnsi="Consolas" w:cs="Courier New"/>
+          <w:color w:val="24292F"/>
+          <w:sz w:val="20"/>
+          <w:szCs w:val="20"/>
+          <w:bdr w:val="none" w:sz="0" w:space="0" w:color="auto" w:frame="1"/>
+          <w:lang w:eastAsia="es-AR"/>
+        </w:rPr>
+        <w:t>init</w:t>
+      </w:r>
+      <w:proofErr w:type="spellEnd"/>
+    </w:p>
+    <w:p>
+      <w:pPr>
+        <w:tabs>
+          <w:tab w:val="left" w:pos="916"/>
+          <w:tab w:val="left" w:pos="1832"/>
+          <w:tab w:val="left" w:pos="2748"/>
+          <w:tab w:val="left" w:pos="3664"/>
+          <w:tab w:val="left" w:pos="4580"/>
+          <w:tab w:val="left" w:pos="5496"/>
+          <w:tab w:val="left" w:pos="6412"/>
+          <w:tab w:val="left" w:pos="7328"/>
+          <w:tab w:val="left" w:pos="8244"/>
+          <w:tab w:val="left" w:pos="9160"/>
+          <w:tab w:val="left" w:pos="10076"/>
+          <w:tab w:val="left" w:pos="10992"/>
+          <w:tab w:val="left" w:pos="11908"/>
+          <w:tab w:val="left" w:pos="12824"/>
+          <w:tab w:val="left" w:pos="13740"/>
+          <w:tab w:val="left" w:pos="14656"/>
+        </w:tabs>
+        <w:spacing w:after="0" w:line="240" w:lineRule="auto"/>
+        <w:rPr>
+          <w:rFonts w:ascii="Consolas" w:eastAsia="Times New Roman" w:hAnsi="Consolas" w:cs="Courier New"/>
+          <w:color w:val="24292F"/>
+          <w:sz w:val="20"/>
+          <w:szCs w:val="20"/>
+          <w:bdr w:val="none" w:sz="0" w:space="0" w:color="auto" w:frame="1"/>
+          <w:lang w:eastAsia="es-AR"/>
+        </w:rPr>
+      </w:pPr>
+    </w:p>
+    <w:p>
+      <w:pPr>
+        <w:tabs>
+          <w:tab w:val="left" w:pos="916"/>
+          <w:tab w:val="left" w:pos="1832"/>
+          <w:tab w:val="left" w:pos="2748"/>
+          <w:tab w:val="left" w:pos="3664"/>
+          <w:tab w:val="left" w:pos="4580"/>
+          <w:tab w:val="left" w:pos="5496"/>
+          <w:tab w:val="left" w:pos="6412"/>
+          <w:tab w:val="left" w:pos="7328"/>
+          <w:tab w:val="left" w:pos="8244"/>
+          <w:tab w:val="left" w:pos="9160"/>
+          <w:tab w:val="left" w:pos="10076"/>
+          <w:tab w:val="left" w:pos="10992"/>
+          <w:tab w:val="left" w:pos="11908"/>
+          <w:tab w:val="left" w:pos="12824"/>
+          <w:tab w:val="left" w:pos="13740"/>
+          <w:tab w:val="left" w:pos="14656"/>
+        </w:tabs>
+        <w:spacing w:after="0" w:line="240" w:lineRule="auto"/>
+        <w:rPr>
+          <w:rFonts w:ascii="Consolas" w:eastAsia="Times New Roman" w:hAnsi="Consolas" w:cs="Courier New"/>
+          <w:color w:val="24292F"/>
+          <w:sz w:val="20"/>
+          <w:szCs w:val="20"/>
+          <w:bdr w:val="none" w:sz="0" w:space="0" w:color="auto" w:frame="1"/>
+          <w:lang w:eastAsia="es-AR"/>
+        </w:rPr>
+      </w:pPr>
+      <w:proofErr w:type="spellStart"/>
+      <w:proofErr w:type="gramStart"/>
+      <w:r>
+        <w:rPr>
+          <w:rFonts w:ascii="Consolas" w:eastAsia="Times New Roman" w:hAnsi="Consolas" w:cs="Courier New"/>
+          <w:color w:val="24292F"/>
+          <w:sz w:val="20"/>
+          <w:szCs w:val="20"/>
+          <w:bdr w:val="none" w:sz="0" w:space="0" w:color="auto" w:frame="1"/>
+          <w:lang w:eastAsia="es-AR"/>
+        </w:rPr>
+        <w:t>git</w:t>
+      </w:r>
+      <w:proofErr w:type="spellEnd"/>
+      <w:proofErr w:type="gramEnd"/>
+      <w:r>
+        <w:rPr>
+          <w:rFonts w:ascii="Consolas" w:eastAsia="Times New Roman" w:hAnsi="Consolas" w:cs="Courier New"/>
+          <w:color w:val="24292F"/>
+          <w:sz w:val="20"/>
+          <w:szCs w:val="20"/>
+          <w:bdr w:val="none" w:sz="0" w:space="0" w:color="auto" w:frame="1"/>
+          <w:lang w:eastAsia="es-AR"/>
+        </w:rPr>
+        <w:t xml:space="preserve"> </w:t>
+      </w:r>
+      <w:proofErr w:type="spellStart"/>
+      <w:r>
+        <w:rPr>
+          <w:rFonts w:ascii="Consolas" w:eastAsia="Times New Roman" w:hAnsi="Consolas" w:cs="Courier New"/>
+          <w:color w:val="24292F"/>
+          <w:sz w:val="20"/>
+          <w:szCs w:val="20"/>
+          <w:bdr w:val="none" w:sz="0" w:space="0" w:color="auto" w:frame="1"/>
+          <w:lang w:eastAsia="es-AR"/>
+        </w:rPr>
+        <w:t>add</w:t>
+      </w:r>
+      <w:proofErr w:type="spellEnd"/>
+      <w:r>
+        <w:rPr>
+          <w:rFonts w:ascii="Consolas" w:eastAsia="Times New Roman" w:hAnsi="Consolas" w:cs="Courier New"/>
+          <w:color w:val="24292F"/>
+          <w:sz w:val="20"/>
+          <w:szCs w:val="20"/>
+          <w:bdr w:val="none" w:sz="0" w:space="0" w:color="auto" w:frame="1"/>
+          <w:lang w:eastAsia="es-AR"/>
+        </w:rPr>
+        <w:t xml:space="preserve"> .</w:t>
+      </w:r>
+    </w:p>
+    <w:p>
+      <w:pPr>
+        <w:tabs>
+          <w:tab w:val="left" w:pos="916"/>
+          <w:tab w:val="left" w:pos="1832"/>
+          <w:tab w:val="left" w:pos="2748"/>
+          <w:tab w:val="left" w:pos="3664"/>
+          <w:tab w:val="left" w:pos="4580"/>
+          <w:tab w:val="left" w:pos="5496"/>
+          <w:tab w:val="left" w:pos="6412"/>
+          <w:tab w:val="left" w:pos="7328"/>
+          <w:tab w:val="left" w:pos="8244"/>
+          <w:tab w:val="left" w:pos="9160"/>
+          <w:tab w:val="left" w:pos="10076"/>
+          <w:tab w:val="left" w:pos="10992"/>
+          <w:tab w:val="left" w:pos="11908"/>
+          <w:tab w:val="left" w:pos="12824"/>
+          <w:tab w:val="left" w:pos="13740"/>
+          <w:tab w:val="left" w:pos="14656"/>
+        </w:tabs>
+        <w:spacing w:after="0" w:line="240" w:lineRule="auto"/>
+        <w:rPr>
+          <w:rFonts w:ascii="Consolas" w:eastAsia="Times New Roman" w:hAnsi="Consolas" w:cs="Courier New"/>
+          <w:color w:val="24292F"/>
+          <w:sz w:val="20"/>
+          <w:szCs w:val="20"/>
+          <w:bdr w:val="none" w:sz="0" w:space="0" w:color="auto" w:frame="1"/>
+          <w:lang w:eastAsia="es-AR"/>
+        </w:rPr>
+      </w:pPr>
+    </w:p>
+    <w:p>
+      <w:pPr>
+        <w:tabs>
+          <w:tab w:val="left" w:pos="916"/>
+          <w:tab w:val="left" w:pos="1832"/>
+          <w:tab w:val="left" w:pos="2748"/>
+          <w:tab w:val="left" w:pos="3664"/>
+          <w:tab w:val="left" w:pos="4580"/>
+          <w:tab w:val="left" w:pos="5496"/>
+          <w:tab w:val="left" w:pos="6412"/>
+          <w:tab w:val="left" w:pos="7328"/>
+          <w:tab w:val="left" w:pos="8244"/>
+          <w:tab w:val="left" w:pos="9160"/>
+          <w:tab w:val="left" w:pos="10076"/>
+          <w:tab w:val="left" w:pos="10992"/>
+          <w:tab w:val="left" w:pos="11908"/>
+          <w:tab w:val="left" w:pos="12824"/>
+          <w:tab w:val="left" w:pos="13740"/>
+          <w:tab w:val="left" w:pos="14656"/>
+        </w:tabs>
+        <w:spacing w:after="0" w:line="240" w:lineRule="auto"/>
+        <w:rPr>
+          <w:rFonts w:ascii="Consolas" w:eastAsia="Times New Roman" w:hAnsi="Consolas" w:cs="Courier New"/>
+          <w:color w:val="24292F"/>
+          <w:sz w:val="20"/>
+          <w:szCs w:val="20"/>
+          <w:bdr w:val="none" w:sz="0" w:space="0" w:color="auto" w:frame="1"/>
+          <w:lang w:eastAsia="es-AR"/>
+        </w:rPr>
+      </w:pPr>
+      <w:proofErr w:type="spellStart"/>
+      <w:proofErr w:type="gramStart"/>
+      <w:r>
+        <w:rPr>
+          <w:rFonts w:ascii="Consolas" w:eastAsia="Times New Roman" w:hAnsi="Consolas" w:cs="Courier New"/>
+          <w:color w:val="24292F"/>
+          <w:sz w:val="20"/>
+          <w:szCs w:val="20"/>
+          <w:bdr w:val="none" w:sz="0" w:space="0" w:color="auto" w:frame="1"/>
+          <w:lang w:eastAsia="es-AR"/>
+        </w:rPr>
+        <w:t>git</w:t>
+      </w:r>
+      <w:proofErr w:type="spellEnd"/>
+      <w:proofErr w:type="gramEnd"/>
+      <w:r>
+        <w:rPr>
+          <w:rFonts w:ascii="Consolas" w:eastAsia="Times New Roman" w:hAnsi="Consolas" w:cs="Courier New"/>
+          <w:color w:val="24292F"/>
+          <w:sz w:val="20"/>
+          <w:szCs w:val="20"/>
+          <w:bdr w:val="none" w:sz="0" w:space="0" w:color="auto" w:frame="1"/>
+          <w:lang w:eastAsia="es-AR"/>
+        </w:rPr>
+        <w:t xml:space="preserve"> </w:t>
+      </w:r>
+      <w:proofErr w:type="spellStart"/>
+      <w:r>
+        <w:rPr>
+          <w:rFonts w:ascii="Consolas" w:eastAsia="Times New Roman" w:hAnsi="Consolas" w:cs="Courier New"/>
+          <w:color w:val="24292F"/>
+          <w:sz w:val="20"/>
+          <w:szCs w:val="20"/>
+          <w:bdr w:val="none" w:sz="0" w:space="0" w:color="auto" w:frame="1"/>
+          <w:lang w:eastAsia="es-AR"/>
+        </w:rPr>
+        <w:t>commit</w:t>
+      </w:r>
+      <w:proofErr w:type="spellEnd"/>
+      <w:r>
+        <w:rPr>
+          <w:rFonts w:ascii="Consolas" w:eastAsia="Times New Roman" w:hAnsi="Consolas" w:cs="Courier New"/>
+          <w:color w:val="24292F"/>
+          <w:sz w:val="20"/>
+          <w:szCs w:val="20"/>
+          <w:bdr w:val="none" w:sz="0" w:space="0" w:color="auto" w:frame="1"/>
+          <w:lang w:eastAsia="es-AR"/>
+        </w:rPr>
+        <w:t xml:space="preserve"> -m "</w:t>
+      </w:r>
+      <w:proofErr w:type="spellStart"/>
+      <w:r>
+        <w:rPr>
+          <w:rFonts w:ascii="Consolas" w:eastAsia="Times New Roman" w:hAnsi="Consolas" w:cs="Courier New"/>
+          <w:color w:val="24292F"/>
+          <w:sz w:val="20"/>
+          <w:szCs w:val="20"/>
+          <w:bdr w:val="none" w:sz="0" w:space="0" w:color="auto" w:frame="1"/>
+          <w:lang w:eastAsia="es-AR"/>
+        </w:rPr>
+        <w:t>first</w:t>
+      </w:r>
+      <w:proofErr w:type="spellEnd"/>
+      <w:r>
+        <w:rPr>
+          <w:rFonts w:ascii="Consolas" w:eastAsia="Times New Roman" w:hAnsi="Consolas" w:cs="Courier New"/>
+          <w:color w:val="24292F"/>
+          <w:sz w:val="20"/>
+          <w:szCs w:val="20"/>
+          <w:bdr w:val="none" w:sz="0" w:space="0" w:color="auto" w:frame="1"/>
+          <w:lang w:eastAsia="es-AR"/>
+        </w:rPr>
+        <w:t xml:space="preserve"> </w:t>
+      </w:r>
+      <w:proofErr w:type="spellStart"/>
+      <w:r>
+        <w:rPr>
+          <w:rFonts w:ascii="Consolas" w:eastAsia="Times New Roman" w:hAnsi="Consolas" w:cs="Courier New"/>
+          <w:color w:val="24292F"/>
+          <w:sz w:val="20"/>
+          <w:szCs w:val="20"/>
+          <w:bdr w:val="none" w:sz="0" w:space="0" w:color="auto" w:frame="1"/>
+          <w:lang w:eastAsia="es-AR"/>
+        </w:rPr>
+        <w:t>commit</w:t>
+      </w:r>
+      <w:proofErr w:type="spellEnd"/>
+      <w:r>
+        <w:rPr>
+          <w:rFonts w:ascii="Consolas" w:eastAsia="Times New Roman" w:hAnsi="Consolas" w:cs="Courier New"/>
+          <w:color w:val="24292F"/>
+          <w:sz w:val="20"/>
+          <w:szCs w:val="20"/>
+          <w:bdr w:val="none" w:sz="0" w:space="0" w:color="auto" w:frame="1"/>
+          <w:lang w:eastAsia="es-AR"/>
+        </w:rPr>
+        <w:t>"</w:t>
+      </w:r>
+    </w:p>
+    <w:p>
+      <w:pPr>
+        <w:tabs>
+          <w:tab w:val="left" w:pos="916"/>
+          <w:tab w:val="left" w:pos="1832"/>
+          <w:tab w:val="left" w:pos="2748"/>
+          <w:tab w:val="left" w:pos="3664"/>
+          <w:tab w:val="left" w:pos="4580"/>
+          <w:tab w:val="left" w:pos="5496"/>
+          <w:tab w:val="left" w:pos="6412"/>
+          <w:tab w:val="left" w:pos="7328"/>
+          <w:tab w:val="left" w:pos="8244"/>
+          <w:tab w:val="left" w:pos="9160"/>
+          <w:tab w:val="left" w:pos="10076"/>
+          <w:tab w:val="left" w:pos="10992"/>
+          <w:tab w:val="left" w:pos="11908"/>
+          <w:tab w:val="left" w:pos="12824"/>
+          <w:tab w:val="left" w:pos="13740"/>
+          <w:tab w:val="left" w:pos="14656"/>
+        </w:tabs>
+        <w:spacing w:after="0" w:line="240" w:lineRule="auto"/>
+        <w:rPr>
+          <w:rFonts w:ascii="Consolas" w:eastAsia="Times New Roman" w:hAnsi="Consolas" w:cs="Courier New"/>
+          <w:color w:val="24292F"/>
+          <w:sz w:val="20"/>
+          <w:szCs w:val="20"/>
+          <w:bdr w:val="none" w:sz="0" w:space="0" w:color="auto" w:frame="1"/>
+          <w:lang w:eastAsia="es-AR"/>
+        </w:rPr>
+      </w:pPr>
+    </w:p>
+    <w:p>
+      <w:pPr>
+        <w:tabs>
+          <w:tab w:val="left" w:pos="916"/>
+          <w:tab w:val="left" w:pos="1832"/>
+          <w:tab w:val="left" w:pos="2748"/>
+          <w:tab w:val="left" w:pos="3664"/>
+          <w:tab w:val="left" w:pos="4580"/>
+          <w:tab w:val="left" w:pos="5496"/>
+          <w:tab w:val="left" w:pos="6412"/>
+          <w:tab w:val="left" w:pos="7328"/>
+          <w:tab w:val="left" w:pos="8244"/>
+          <w:tab w:val="left" w:pos="9160"/>
+          <w:tab w:val="left" w:pos="10076"/>
+          <w:tab w:val="left" w:pos="10992"/>
+          <w:tab w:val="left" w:pos="11908"/>
+          <w:tab w:val="left" w:pos="12824"/>
+          <w:tab w:val="left" w:pos="13740"/>
+          <w:tab w:val="left" w:pos="14656"/>
+        </w:tabs>
+        <w:spacing w:after="0" w:line="240" w:lineRule="auto"/>
+        <w:rPr>
+          <w:rFonts w:ascii="Consolas" w:eastAsia="Times New Roman" w:hAnsi="Consolas" w:cs="Courier New"/>
+          <w:color w:val="24292F"/>
+          <w:sz w:val="20"/>
+          <w:szCs w:val="20"/>
+          <w:bdr w:val="none" w:sz="0" w:space="0" w:color="auto" w:frame="1"/>
+          <w:lang w:eastAsia="es-AR"/>
+        </w:rPr>
+      </w:pPr>
+      <w:proofErr w:type="spellStart"/>
+      <w:proofErr w:type="gramStart"/>
+      <w:r>
+        <w:rPr>
+          <w:rFonts w:ascii="Consolas" w:eastAsia="Times New Roman" w:hAnsi="Consolas" w:cs="Courier New"/>
+          <w:color w:val="24292F"/>
+          <w:sz w:val="20"/>
+          <w:szCs w:val="20"/>
+          <w:bdr w:val="none" w:sz="0" w:space="0" w:color="auto" w:frame="1"/>
+          <w:lang w:eastAsia="es-AR"/>
+        </w:rPr>
+        <w:t>git</w:t>
+      </w:r>
+      <w:proofErr w:type="spellEnd"/>
+      <w:proofErr w:type="gramEnd"/>
+      <w:r>
+        <w:rPr>
+          <w:rFonts w:ascii="Consolas" w:eastAsia="Times New Roman" w:hAnsi="Consolas" w:cs="Courier New"/>
+          <w:color w:val="24292F"/>
+          <w:sz w:val="20"/>
+          <w:szCs w:val="20"/>
+          <w:bdr w:val="none" w:sz="0" w:space="0" w:color="auto" w:frame="1"/>
+          <w:lang w:eastAsia="es-AR"/>
+        </w:rPr>
+        <w:t xml:space="preserve"> </w:t>
+      </w:r>
+      <w:proofErr w:type="spellStart"/>
+      <w:r>
+        <w:rPr>
+          <w:rFonts w:ascii="Consolas" w:eastAsia="Times New Roman" w:hAnsi="Consolas" w:cs="Courier New"/>
+          <w:color w:val="24292F"/>
+          <w:sz w:val="20"/>
+          <w:szCs w:val="20"/>
+          <w:bdr w:val="none" w:sz="0" w:space="0" w:color="auto" w:frame="1"/>
+          <w:lang w:eastAsia="es-AR"/>
+        </w:rPr>
+        <w:t>remote</w:t>
+      </w:r>
+      <w:proofErr w:type="spellEnd"/>
+      <w:r>
+        <w:rPr>
+          <w:rFonts w:ascii="Consolas" w:eastAsia="Times New Roman" w:hAnsi="Consolas" w:cs="Courier New"/>
+          <w:color w:val="24292F"/>
+          <w:sz w:val="20"/>
+          <w:szCs w:val="20"/>
+          <w:bdr w:val="none" w:sz="0" w:space="0" w:color="auto" w:frame="1"/>
+          <w:lang w:eastAsia="es-AR"/>
+        </w:rPr>
+        <w:t xml:space="preserve"> </w:t>
+      </w:r>
+      <w:proofErr w:type="spellStart"/>
+      <w:r>
+        <w:rPr>
+          <w:rFonts w:ascii="Consolas" w:eastAsia="Times New Roman" w:hAnsi="Consolas" w:cs="Courier New"/>
+          <w:color w:val="24292F"/>
+          <w:sz w:val="20"/>
+          <w:szCs w:val="20"/>
+          <w:bdr w:val="none" w:sz="0" w:space="0" w:color="auto" w:frame="1"/>
+          <w:lang w:eastAsia="es-AR"/>
+        </w:rPr>
+        <w:t>add</w:t>
+      </w:r>
+      <w:proofErr w:type="spellEnd"/>
+      <w:r>
+        <w:rPr>
+          <w:rFonts w:ascii="Consolas" w:eastAsia="Times New Roman" w:hAnsi="Consolas" w:cs="Courier New"/>
+          <w:color w:val="24292F"/>
+          <w:sz w:val="20"/>
+          <w:szCs w:val="20"/>
+          <w:bdr w:val="none" w:sz="0" w:space="0" w:color="auto" w:frame="1"/>
+          <w:lang w:eastAsia="es-AR"/>
+        </w:rPr>
+        <w:t xml:space="preserve"> </w:t>
+      </w:r>
+      <w:proofErr w:type="spellStart"/>
+      <w:r>
+        <w:rPr>
+          <w:rFonts w:ascii="Consolas" w:eastAsia="Times New Roman" w:hAnsi="Consolas" w:cs="Courier New"/>
+          <w:color w:val="24292F"/>
+          <w:sz w:val="20"/>
+          <w:szCs w:val="20"/>
+          <w:bdr w:val="none" w:sz="0" w:space="0" w:color="auto" w:frame="1"/>
+          <w:lang w:eastAsia="es-AR"/>
+        </w:rPr>
+        <w:t>origin</w:t>
+      </w:r>
+      <w:proofErr w:type="spellEnd"/>
+      <w:r>
+        <w:rPr>
+          <w:rFonts w:ascii="Consolas" w:eastAsia="Times New Roman" w:hAnsi="Consolas" w:cs="Courier New"/>
+          <w:color w:val="24292F"/>
+          <w:sz w:val="20"/>
+          <w:szCs w:val="20"/>
+          <w:bdr w:val="none" w:sz="0" w:space="0" w:color="auto" w:frame="1"/>
+          <w:lang w:eastAsia="es-AR"/>
+        </w:rPr>
+        <w:t xml:space="preserve"> </w:t>
+      </w:r>
+      <w:hyperlink r:id="rId13" w:history="1">
+        <w:r>
+          <w:rPr>
+            <w:rStyle w:val="Hipervnculo"/>
+            <w:rFonts w:ascii="Consolas" w:eastAsia="Times New Roman" w:hAnsi="Consolas" w:cs="Courier New"/>
+            <w:sz w:val="20"/>
+            <w:szCs w:val="20"/>
+            <w:bdr w:val="none" w:sz="0" w:space="0" w:color="auto" w:frame="1"/>
+            <w:lang w:eastAsia="es-AR"/>
+          </w:rPr>
+          <w:t>https://github.com/NOMBRE_USUARIO/NOMBRE_PROYECTO.git</w:t>
+        </w:r>
+      </w:hyperlink>
+      <w:r>
+        <w:rPr>
+          <w:rFonts w:ascii="Consolas" w:eastAsia="Times New Roman" w:hAnsi="Consolas" w:cs="Courier New"/>
+          <w:color w:val="24292F"/>
+          <w:sz w:val="20"/>
+          <w:szCs w:val="20"/>
+          <w:bdr w:val="none" w:sz="0" w:space="0" w:color="auto" w:frame="1"/>
+          <w:lang w:eastAsia="es-AR"/>
+        </w:rPr>
+        <w:t xml:space="preserve"> </w:t>
+      </w:r>
+    </w:p>
+    <w:p>
+      <w:pPr>
+        <w:tabs>
+          <w:tab w:val="left" w:pos="916"/>
+          <w:tab w:val="left" w:pos="1832"/>
+          <w:tab w:val="left" w:pos="2748"/>
+          <w:tab w:val="left" w:pos="3664"/>
+          <w:tab w:val="left" w:pos="4580"/>
+          <w:tab w:val="left" w:pos="5496"/>
+          <w:tab w:val="left" w:pos="6412"/>
+          <w:tab w:val="left" w:pos="7328"/>
+          <w:tab w:val="left" w:pos="8244"/>
+          <w:tab w:val="left" w:pos="9160"/>
+          <w:tab w:val="left" w:pos="10076"/>
+          <w:tab w:val="left" w:pos="10992"/>
+          <w:tab w:val="left" w:pos="11908"/>
+          <w:tab w:val="left" w:pos="12824"/>
+          <w:tab w:val="left" w:pos="13740"/>
+          <w:tab w:val="left" w:pos="14656"/>
+        </w:tabs>
+        <w:spacing w:after="0" w:line="240" w:lineRule="auto"/>
+        <w:rPr>
+          <w:rFonts w:ascii="Consolas" w:eastAsia="Times New Roman" w:hAnsi="Consolas" w:cs="Courier New"/>
+          <w:color w:val="24292F"/>
+          <w:sz w:val="20"/>
+          <w:szCs w:val="20"/>
+          <w:bdr w:val="none" w:sz="0" w:space="0" w:color="auto" w:frame="1"/>
+          <w:lang w:eastAsia="es-AR"/>
+        </w:rPr>
+      </w:pPr>
+      <w:r>
+        <w:rPr>
+          <w:rFonts w:ascii="Consolas" w:eastAsia="Times New Roman" w:hAnsi="Consolas" w:cs="Courier New"/>
+          <w:color w:val="24292F"/>
+          <w:sz w:val="20"/>
+          <w:szCs w:val="20"/>
+          <w:bdr w:val="none" w:sz="0" w:space="0" w:color="auto" w:frame="1"/>
+          <w:lang w:eastAsia="es-AR"/>
+        </w:rPr>
+        <w:t>//</w:t>
+      </w:r>
+      <w:proofErr w:type="spellStart"/>
+      <w:r>
+        <w:rPr>
+          <w:rFonts w:ascii="Consolas" w:eastAsia="Times New Roman" w:hAnsi="Consolas" w:cs="Courier New"/>
+          <w:color w:val="24292F"/>
+          <w:sz w:val="20"/>
+          <w:szCs w:val="20"/>
+          <w:bdr w:val="none" w:sz="0" w:space="0" w:color="auto" w:frame="1"/>
+          <w:lang w:eastAsia="es-AR"/>
+        </w:rPr>
+        <w:t>nombre_usuario</w:t>
+      </w:r>
+      <w:proofErr w:type="spellEnd"/>
+      <w:r>
+        <w:rPr>
+          <w:rFonts w:ascii="Consolas" w:eastAsia="Times New Roman" w:hAnsi="Consolas" w:cs="Courier New"/>
+          <w:color w:val="24292F"/>
+          <w:sz w:val="20"/>
+          <w:szCs w:val="20"/>
+          <w:bdr w:val="none" w:sz="0" w:space="0" w:color="auto" w:frame="1"/>
+          <w:lang w:eastAsia="es-AR"/>
+        </w:rPr>
+        <w:t xml:space="preserve"> es </w:t>
+      </w:r>
+      <w:proofErr w:type="spellStart"/>
+      <w:r>
+        <w:rPr>
+          <w:rFonts w:ascii="Consolas" w:eastAsia="Times New Roman" w:hAnsi="Consolas" w:cs="Courier New"/>
+          <w:color w:val="24292F"/>
+          <w:sz w:val="20"/>
+          <w:szCs w:val="20"/>
+          <w:bdr w:val="none" w:sz="0" w:space="0" w:color="auto" w:frame="1"/>
+          <w:lang w:eastAsia="es-AR"/>
+        </w:rPr>
+        <w:t>ntro</w:t>
+      </w:r>
+      <w:proofErr w:type="spellEnd"/>
+      <w:r>
+        <w:rPr>
+          <w:rFonts w:ascii="Consolas" w:eastAsia="Times New Roman" w:hAnsi="Consolas" w:cs="Courier New"/>
+          <w:color w:val="24292F"/>
+          <w:sz w:val="20"/>
+          <w:szCs w:val="20"/>
+          <w:bdr w:val="none" w:sz="0" w:space="0" w:color="auto" w:frame="1"/>
+          <w:lang w:eastAsia="es-AR"/>
+        </w:rPr>
+        <w:t xml:space="preserve"> </w:t>
+      </w:r>
+      <w:proofErr w:type="spellStart"/>
+      <w:r>
+        <w:rPr>
+          <w:rFonts w:ascii="Consolas" w:eastAsia="Times New Roman" w:hAnsi="Consolas" w:cs="Courier New"/>
+          <w:color w:val="24292F"/>
+          <w:sz w:val="20"/>
+          <w:szCs w:val="20"/>
+          <w:bdr w:val="none" w:sz="0" w:space="0" w:color="auto" w:frame="1"/>
+          <w:lang w:eastAsia="es-AR"/>
+        </w:rPr>
+        <w:t>user</w:t>
+      </w:r>
+      <w:proofErr w:type="spellEnd"/>
+      <w:r>
+        <w:rPr>
+          <w:rFonts w:ascii="Consolas" w:eastAsia="Times New Roman" w:hAnsi="Consolas" w:cs="Courier New"/>
+          <w:color w:val="24292F"/>
+          <w:sz w:val="20"/>
+          <w:szCs w:val="20"/>
+          <w:bdr w:val="none" w:sz="0" w:space="0" w:color="auto" w:frame="1"/>
+          <w:lang w:eastAsia="es-AR"/>
+        </w:rPr>
+        <w:t xml:space="preserve"> creado en el sitio </w:t>
+      </w:r>
+      <w:proofErr w:type="spellStart"/>
+      <w:r>
+        <w:rPr>
+          <w:rFonts w:ascii="Consolas" w:eastAsia="Times New Roman" w:hAnsi="Consolas" w:cs="Courier New"/>
+          <w:color w:val="24292F"/>
+          <w:sz w:val="20"/>
+          <w:szCs w:val="20"/>
+          <w:bdr w:val="none" w:sz="0" w:space="0" w:color="auto" w:frame="1"/>
+          <w:lang w:eastAsia="es-AR"/>
+        </w:rPr>
+        <w:t>github</w:t>
+      </w:r>
+      <w:proofErr w:type="spellEnd"/>
+      <w:r>
+        <w:rPr>
+          <w:rFonts w:ascii="Consolas" w:eastAsia="Times New Roman" w:hAnsi="Consolas" w:cs="Courier New"/>
+          <w:color w:val="24292F"/>
+          <w:sz w:val="20"/>
+          <w:szCs w:val="20"/>
+          <w:bdr w:val="none" w:sz="0" w:space="0" w:color="auto" w:frame="1"/>
+          <w:lang w:eastAsia="es-AR"/>
+        </w:rPr>
+        <w:t xml:space="preserve"> </w:t>
+      </w:r>
+    </w:p>
+    <w:p>
+      <w:pPr>
+        <w:tabs>
+          <w:tab w:val="left" w:pos="916"/>
+          <w:tab w:val="left" w:pos="1832"/>
+          <w:tab w:val="left" w:pos="2748"/>
+          <w:tab w:val="left" w:pos="3664"/>
+          <w:tab w:val="left" w:pos="4580"/>
+          <w:tab w:val="left" w:pos="5496"/>
+          <w:tab w:val="left" w:pos="6412"/>
+          <w:tab w:val="left" w:pos="7328"/>
+          <w:tab w:val="left" w:pos="8244"/>
+          <w:tab w:val="left" w:pos="9160"/>
+          <w:tab w:val="left" w:pos="10076"/>
+          <w:tab w:val="left" w:pos="10992"/>
+          <w:tab w:val="left" w:pos="11908"/>
+          <w:tab w:val="left" w:pos="12824"/>
+          <w:tab w:val="left" w:pos="13740"/>
+          <w:tab w:val="left" w:pos="14656"/>
+        </w:tabs>
+        <w:spacing w:after="0" w:line="240" w:lineRule="auto"/>
+        <w:rPr>
+          <w:rFonts w:ascii="Consolas" w:eastAsia="Times New Roman" w:hAnsi="Consolas" w:cs="Courier New"/>
+          <w:color w:val="24292F"/>
+          <w:sz w:val="20"/>
+          <w:szCs w:val="20"/>
+          <w:bdr w:val="none" w:sz="0" w:space="0" w:color="auto" w:frame="1"/>
+          <w:lang w:eastAsia="es-AR"/>
+        </w:rPr>
+      </w:pPr>
+    </w:p>
+    <w:p>
+      <w:pPr>
+        <w:tabs>
+          <w:tab w:val="left" w:pos="916"/>
+          <w:tab w:val="left" w:pos="1832"/>
+          <w:tab w:val="left" w:pos="2748"/>
+          <w:tab w:val="left" w:pos="3664"/>
+          <w:tab w:val="left" w:pos="4580"/>
+          <w:tab w:val="left" w:pos="5496"/>
+          <w:tab w:val="left" w:pos="6412"/>
+          <w:tab w:val="left" w:pos="7328"/>
+          <w:tab w:val="left" w:pos="8244"/>
+          <w:tab w:val="left" w:pos="9160"/>
+          <w:tab w:val="left" w:pos="10076"/>
+          <w:tab w:val="left" w:pos="10992"/>
+          <w:tab w:val="left" w:pos="11908"/>
+          <w:tab w:val="left" w:pos="12824"/>
+          <w:tab w:val="left" w:pos="13740"/>
+          <w:tab w:val="left" w:pos="14656"/>
+        </w:tabs>
+        <w:spacing w:after="0" w:line="240" w:lineRule="auto"/>
+        <w:rPr>
+          <w:rFonts w:ascii="Consolas" w:eastAsia="Times New Roman" w:hAnsi="Consolas" w:cs="Courier New"/>
+          <w:color w:val="24292F"/>
+          <w:sz w:val="20"/>
+          <w:szCs w:val="20"/>
+          <w:lang w:eastAsia="es-AR"/>
+        </w:rPr>
+      </w:pPr>
+      <w:proofErr w:type="spellStart"/>
+      <w:proofErr w:type="gramStart"/>
+      <w:r>
+        <w:rPr>
+          <w:rFonts w:ascii="Consolas" w:eastAsia="Times New Roman" w:hAnsi="Consolas" w:cs="Courier New"/>
+          <w:color w:val="24292F"/>
+          <w:sz w:val="20"/>
+          <w:szCs w:val="20"/>
+          <w:bdr w:val="none" w:sz="0" w:space="0" w:color="auto" w:frame="1"/>
+          <w:lang w:eastAsia="es-AR"/>
+        </w:rPr>
+        <w:t>git</w:t>
+      </w:r>
+      <w:proofErr w:type="spellEnd"/>
+      <w:proofErr w:type="gramEnd"/>
+      <w:r>
+        <w:rPr>
+          <w:rFonts w:ascii="Consolas" w:eastAsia="Times New Roman" w:hAnsi="Consolas" w:cs="Courier New"/>
+          <w:color w:val="24292F"/>
+          <w:sz w:val="20"/>
+          <w:szCs w:val="20"/>
+          <w:bdr w:val="none" w:sz="0" w:space="0" w:color="auto" w:frame="1"/>
+          <w:lang w:eastAsia="es-AR"/>
+        </w:rPr>
+        <w:t xml:space="preserve"> </w:t>
+      </w:r>
+      <w:proofErr w:type="spellStart"/>
+      <w:r>
+        <w:rPr>
+          <w:rFonts w:ascii="Consolas" w:eastAsia="Times New Roman" w:hAnsi="Consolas" w:cs="Courier New"/>
+          <w:color w:val="24292F"/>
+          <w:sz w:val="20"/>
+          <w:szCs w:val="20"/>
+          <w:bdr w:val="none" w:sz="0" w:space="0" w:color="auto" w:frame="1"/>
+          <w:lang w:eastAsia="es-AR"/>
+        </w:rPr>
+        <w:t>push</w:t>
+      </w:r>
+      <w:proofErr w:type="spellEnd"/>
+      <w:r>
+        <w:rPr>
+          <w:rFonts w:ascii="Consolas" w:eastAsia="Times New Roman" w:hAnsi="Consolas" w:cs="Courier New"/>
+          <w:color w:val="24292F"/>
+          <w:sz w:val="20"/>
+          <w:szCs w:val="20"/>
+          <w:bdr w:val="none" w:sz="0" w:space="0" w:color="auto" w:frame="1"/>
+          <w:lang w:eastAsia="es-AR"/>
+        </w:rPr>
+        <w:t xml:space="preserve"> -u </w:t>
+      </w:r>
+      <w:proofErr w:type="spellStart"/>
+      <w:r>
+        <w:rPr>
+          <w:rFonts w:ascii="Consolas" w:eastAsia="Times New Roman" w:hAnsi="Consolas" w:cs="Courier New"/>
+          <w:color w:val="24292F"/>
+          <w:sz w:val="20"/>
+          <w:szCs w:val="20"/>
+          <w:bdr w:val="none" w:sz="0" w:space="0" w:color="auto" w:frame="1"/>
+          <w:lang w:eastAsia="es-AR"/>
+        </w:rPr>
+        <w:t>origin</w:t>
+      </w:r>
+      <w:proofErr w:type="spellEnd"/>
+      <w:r>
+        <w:rPr>
+          <w:rFonts w:ascii="Consolas" w:eastAsia="Times New Roman" w:hAnsi="Consolas" w:cs="Courier New"/>
+          <w:color w:val="24292F"/>
+          <w:sz w:val="20"/>
+          <w:szCs w:val="20"/>
+          <w:bdr w:val="none" w:sz="0" w:space="0" w:color="auto" w:frame="1"/>
+          <w:lang w:eastAsia="es-AR"/>
+        </w:rPr>
+        <w:t xml:space="preserve"> master</w:t>
+      </w:r>
+      <w:r>
+        <w:rPr>
+          <w:rFonts w:ascii="Consolas" w:eastAsia="Times New Roman" w:hAnsi="Consolas" w:cs="Courier New"/>
+          <w:color w:val="24292F"/>
+          <w:sz w:val="20"/>
+          <w:szCs w:val="20"/>
+          <w:bdr w:val="none" w:sz="0" w:space="0" w:color="auto" w:frame="1"/>
+          <w:lang w:eastAsia="es-AR"/>
+        </w:rPr>
+        <w:t xml:space="preserve">   //manda a la nube el respaldo</w:t>
+      </w:r>
+    </w:p>
+    <w:p>
+      <w:pPr>
+        <w:pBdr>
+          <w:bottom w:val="dotted" w:sz="24" w:space="1" w:color="auto"/>
+        </w:pBdr>
+      </w:pPr>
+    </w:p>
+    <w:p/>
+    <w:p>
+      <w:proofErr w:type="spellStart"/>
+      <w:proofErr w:type="gramStart"/>
+      <w:r>
+        <w:lastRenderedPageBreak/>
+        <w:t>bosetado</w:t>
+      </w:r>
+      <w:proofErr w:type="spellEnd"/>
+      <w:proofErr w:type="gramEnd"/>
+    </w:p>
+    <w:p>
+      <w:proofErr w:type="spellStart"/>
+      <w:proofErr w:type="gramStart"/>
+      <w:r>
+        <w:t>ficma</w:t>
+      </w:r>
+      <w:proofErr w:type="spellEnd"/>
+      <w:proofErr w:type="gramEnd"/>
+      <w:r>
+        <w:t xml:space="preserve"> diseño</w:t>
+      </w:r>
+    </w:p>
+    <w:p>
+      <w:proofErr w:type="gramStart"/>
+      <w:r>
+        <w:t>adobe</w:t>
+      </w:r>
+      <w:proofErr w:type="gramEnd"/>
+      <w:r>
+        <w:t xml:space="preserve"> </w:t>
+      </w:r>
+      <w:proofErr w:type="spellStart"/>
+      <w:r>
+        <w:t>xd</w:t>
+      </w:r>
+      <w:proofErr w:type="spellEnd"/>
+    </w:p>
+    <w:p/>
+    <w:p>
+      <w:r>
+        <w:t>recomienda seguir avanzando con</w:t>
+      </w:r>
+    </w:p>
+    <w:p>
+      <w:proofErr w:type="spellStart"/>
+      <w:proofErr w:type="gramStart"/>
+      <w:r>
+        <w:t>html</w:t>
+      </w:r>
+      <w:proofErr w:type="spellEnd"/>
+      <w:proofErr w:type="gramEnd"/>
+      <w:r>
+        <w:t xml:space="preserve"> 5  //  css3 // </w:t>
+      </w:r>
+      <w:proofErr w:type="spellStart"/>
+      <w:r>
+        <w:t>git</w:t>
+      </w:r>
+      <w:proofErr w:type="spellEnd"/>
+      <w:r>
+        <w:t xml:space="preserve">  // </w:t>
+      </w:r>
+      <w:proofErr w:type="spellStart"/>
+      <w:r>
+        <w:t>javascrip</w:t>
+      </w:r>
+      <w:proofErr w:type="spellEnd"/>
+      <w:r>
+        <w:t xml:space="preserve">  /</w:t>
+      </w:r>
+    </w:p>
+    <w:p>
+      <w:r>
+        <w:t>node.js  (</w:t>
+      </w:r>
+      <w:proofErr w:type="spellStart"/>
+      <w:r>
+        <w:t>backend</w:t>
+      </w:r>
+      <w:proofErr w:type="spellEnd"/>
+      <w:r>
+        <w:t>) //</w:t>
+      </w:r>
+      <w:proofErr w:type="spellStart"/>
+      <w:r>
+        <w:t>php</w:t>
+      </w:r>
+      <w:proofErr w:type="spellEnd"/>
+      <w:r>
+        <w:t xml:space="preserve"> // java/ </w:t>
+      </w:r>
+      <w:proofErr w:type="spellStart"/>
+      <w:r>
+        <w:t>c++</w:t>
+      </w:r>
+      <w:proofErr w:type="spellEnd"/>
+      <w:r>
+        <w:t xml:space="preserve"> / </w:t>
+      </w:r>
+      <w:proofErr w:type="spellStart"/>
+      <w:r>
+        <w:t>pyton</w:t>
+      </w:r>
+      <w:proofErr w:type="spellEnd"/>
+      <w:r>
+        <w:t>//</w:t>
+      </w:r>
     </w:p>
     <w:p/>
     <w:sectPr>
       <w:pgSz w:w="11906" w:h="16838"/>
-      <w:pgMar w:top="1417" w:right="1701" w:bottom="1417" w:left="1701" w:header="708" w:footer="708" w:gutter="0"/>
+      <w:pgMar w:top="720" w:right="720" w:bottom="720" w:left="720" w:header="708" w:footer="708" w:gutter="0"/>
       <w:cols w:space="708"/>
       <w:docGrid w:linePitch="360"/>
     </w:sectPr>
@@ -481,6 +3088,84 @@
       <w:u w:val="single"/>
     </w:rPr>
   </w:style>
+  <w:style w:type="character" w:customStyle="1" w:styleId="cssdelimitercolor">
+    <w:name w:val="cssdelimitercolor"/>
+    <w:basedOn w:val="Fuentedeprrafopredeter"/>
+    <w:rsid w:val="00BC64E6"/>
+  </w:style>
+  <w:style w:type="character" w:customStyle="1" w:styleId="csspropertycolor">
+    <w:name w:val="csspropertycolor"/>
+    <w:basedOn w:val="Fuentedeprrafopredeter"/>
+    <w:rsid w:val="00BC64E6"/>
+  </w:style>
+  <w:style w:type="character" w:customStyle="1" w:styleId="csspropertyvaluecolor">
+    <w:name w:val="csspropertyvaluecolor"/>
+    <w:basedOn w:val="Fuentedeprrafopredeter"/>
+    <w:rsid w:val="00BC64E6"/>
+  </w:style>
+  <w:style w:type="paragraph" w:styleId="HTMLconformatoprevio">
+    <w:name w:val="HTML Preformatted"/>
+    <w:basedOn w:val="Normal"/>
+    <w:link w:val="HTMLconformatoprevioCar"/>
+    <w:uiPriority w:val="99"/>
+    <w:semiHidden/>
+    <w:unhideWhenUsed/>
+    <w:rsid w:val="00B81257"/>
+    <w:pPr>
+      <w:tabs>
+        <w:tab w:val="left" w:pos="916"/>
+        <w:tab w:val="left" w:pos="1832"/>
+        <w:tab w:val="left" w:pos="2748"/>
+        <w:tab w:val="left" w:pos="3664"/>
+        <w:tab w:val="left" w:pos="4580"/>
+        <w:tab w:val="left" w:pos="5496"/>
+        <w:tab w:val="left" w:pos="6412"/>
+        <w:tab w:val="left" w:pos="7328"/>
+        <w:tab w:val="left" w:pos="8244"/>
+        <w:tab w:val="left" w:pos="9160"/>
+        <w:tab w:val="left" w:pos="10076"/>
+        <w:tab w:val="left" w:pos="10992"/>
+        <w:tab w:val="left" w:pos="11908"/>
+        <w:tab w:val="left" w:pos="12824"/>
+        <w:tab w:val="left" w:pos="13740"/>
+        <w:tab w:val="left" w:pos="14656"/>
+      </w:tabs>
+      <w:spacing w:after="0" w:line="240" w:lineRule="auto"/>
+    </w:pPr>
+    <w:rPr>
+      <w:rFonts w:ascii="Courier New" w:eastAsia="Times New Roman" w:hAnsi="Courier New" w:cs="Courier New"/>
+      <w:sz w:val="20"/>
+      <w:szCs w:val="20"/>
+      <w:lang w:eastAsia="es-AR"/>
+    </w:rPr>
+  </w:style>
+  <w:style w:type="character" w:customStyle="1" w:styleId="HTMLconformatoprevioCar">
+    <w:name w:val="HTML con formato previo Car"/>
+    <w:basedOn w:val="Fuentedeprrafopredeter"/>
+    <w:link w:val="HTMLconformatoprevio"/>
+    <w:uiPriority w:val="99"/>
+    <w:semiHidden/>
+    <w:rsid w:val="00B81257"/>
+    <w:rPr>
+      <w:rFonts w:ascii="Courier New" w:eastAsia="Times New Roman" w:hAnsi="Courier New" w:cs="Courier New"/>
+      <w:sz w:val="20"/>
+      <w:szCs w:val="20"/>
+      <w:lang w:eastAsia="es-AR"/>
+    </w:rPr>
+  </w:style>
+  <w:style w:type="character" w:styleId="CdigoHTML">
+    <w:name w:val="HTML Code"/>
+    <w:basedOn w:val="Fuentedeprrafopredeter"/>
+    <w:uiPriority w:val="99"/>
+    <w:semiHidden/>
+    <w:unhideWhenUsed/>
+    <w:rsid w:val="00B81257"/>
+    <w:rPr>
+      <w:rFonts w:ascii="Courier New" w:eastAsia="Times New Roman" w:hAnsi="Courier New" w:cs="Courier New"/>
+      <w:sz w:val="20"/>
+      <w:szCs w:val="20"/>
+    </w:rPr>
+  </w:style>
 </w:styles>
 </file>
 

</xml_diff>